<commit_message>
MAJ Diagramme à finir
</commit_message>
<xml_diff>
--- a/PROJET STAGE/Cahier des charges/Cahier des charges.docx
+++ b/PROJET STAGE/Cahier des charges/Cahier des charges.docx
@@ -1281,7 +1281,7 @@
         <w:pStyle w:val="Paragraphedeliste"/>
         <w:numPr>
           <w:ilvl w:val="0"/>
-          <w:numId w:val="1"/>
+          <w:numId w:val="2"/>
         </w:numPr>
         <w:rPr>
           <w:rFonts w:ascii="Century" w:hAnsi="Century"/>
@@ -1295,15 +1295,98 @@
           <w:sz w:val="24"/>
           <w:szCs w:val="24"/>
         </w:rPr>
-        <w:t xml:space="preserve">Le résultat </w:t>
-      </w:r>
-      <w:r>
-        <w:rPr>
-          <w:rFonts w:ascii="Century" w:hAnsi="Century"/>
-          <w:sz w:val="24"/>
-          <w:szCs w:val="24"/>
-        </w:rPr>
-        <w:t>en caisse</w:t>
+        <w:t>Mot de bienvenue</w:t>
+      </w:r>
+    </w:p>
+    <w:p>
+      <w:pPr>
+        <w:pStyle w:val="Paragraphedeliste"/>
+        <w:numPr>
+          <w:ilvl w:val="0"/>
+          <w:numId w:val="2"/>
+        </w:numPr>
+        <w:rPr>
+          <w:rFonts w:ascii="Century" w:hAnsi="Century"/>
+          <w:sz w:val="24"/>
+          <w:szCs w:val="24"/>
+        </w:rPr>
+      </w:pPr>
+      <w:r>
+        <w:rPr>
+          <w:rFonts w:ascii="Century" w:hAnsi="Century"/>
+          <w:sz w:val="24"/>
+          <w:szCs w:val="24"/>
+        </w:rPr>
+        <w:t>Résultat caisse</w:t>
+      </w:r>
+    </w:p>
+    <w:p>
+      <w:pPr>
+        <w:pStyle w:val="Paragraphedeliste"/>
+        <w:numPr>
+          <w:ilvl w:val="0"/>
+          <w:numId w:val="2"/>
+        </w:numPr>
+        <w:rPr>
+          <w:rFonts w:ascii="Century" w:hAnsi="Century"/>
+          <w:sz w:val="24"/>
+          <w:szCs w:val="24"/>
+        </w:rPr>
+      </w:pPr>
+      <w:r>
+        <w:rPr>
+          <w:rFonts w:ascii="Century" w:hAnsi="Century"/>
+          <w:sz w:val="24"/>
+          <w:szCs w:val="24"/>
+        </w:rPr>
+        <w:t>Résultat banque</w:t>
+      </w:r>
+    </w:p>
+    <w:p>
+      <w:pPr>
+        <w:pStyle w:val="Paragraphedeliste"/>
+        <w:numPr>
+          <w:ilvl w:val="0"/>
+          <w:numId w:val="2"/>
+        </w:numPr>
+        <w:rPr>
+          <w:rFonts w:ascii="Century" w:hAnsi="Century"/>
+          <w:sz w:val="24"/>
+          <w:szCs w:val="24"/>
+        </w:rPr>
+      </w:pPr>
+      <w:r>
+        <w:rPr>
+          <w:rFonts w:ascii="Century" w:hAnsi="Century"/>
+          <w:sz w:val="24"/>
+          <w:szCs w:val="24"/>
+        </w:rPr>
+        <w:t>Lien vers crédit mutuel</w:t>
+      </w:r>
+    </w:p>
+    <w:p>
+      <w:pPr>
+        <w:pStyle w:val="Titre2"/>
+      </w:pPr>
+      <w:r>
+        <w:t>Menu :</w:t>
+      </w:r>
+    </w:p>
+    <w:p>
+      <w:pPr>
+        <w:rPr>
+          <w:rFonts w:ascii="Century" w:hAnsi="Century"/>
+          <w:sz w:val="24"/>
+          <w:szCs w:val="24"/>
+        </w:rPr>
+      </w:pPr>
+      <w:r>
+        <w:rPr>
+          <w:rFonts w:ascii="Century" w:hAnsi="Century"/>
+          <w:sz w:val="24"/>
+          <w:szCs w:val="24"/>
+        </w:rPr>
+        <w:t>Sous menu Gestion :</w:t>
       </w:r>
     </w:p>
     <w:p>
@@ -1325,7 +1408,7 @@
           <w:sz w:val="24"/>
           <w:szCs w:val="24"/>
         </w:rPr>
-        <w:t>Le résultat en banque</w:t>
+        <w:t>Liste des fournisseurs : amène vers la liste des fournisseurs avec ajout, modification, suppression</w:t>
       </w:r>
     </w:p>
     <w:p>
@@ -1347,15 +1430,7 @@
           <w:sz w:val="24"/>
           <w:szCs w:val="24"/>
         </w:rPr>
-        <w:t>Un lien vers le C</w:t>
-      </w:r>
-      <w:r>
-        <w:rPr>
-          <w:rFonts w:ascii="Century" w:hAnsi="Century"/>
-          <w:sz w:val="24"/>
-          <w:szCs w:val="24"/>
-        </w:rPr>
-        <w:t>rédit Mutuel</w:t>
+        <w:t>Liste des bénévoles : amène vers la liste des bénévoles avec ajout, modification, suppression</w:t>
       </w:r>
     </w:p>
     <w:p>
@@ -1377,57 +1452,7 @@
           <w:sz w:val="24"/>
           <w:szCs w:val="24"/>
         </w:rPr>
-        <w:t xml:space="preserve">Une </w:t>
-      </w:r>
-      <w:r>
-        <w:rPr>
-          <w:rFonts w:ascii="Century" w:hAnsi="Century"/>
-          <w:sz w:val="24"/>
-          <w:szCs w:val="24"/>
-        </w:rPr>
-        <w:t>brève</w:t>
-      </w:r>
-      <w:r>
-        <w:rPr>
-          <w:rFonts w:ascii="Century" w:hAnsi="Century"/>
-          <w:sz w:val="24"/>
-          <w:szCs w:val="24"/>
-        </w:rPr>
-        <w:t xml:space="preserve"> description de l’association</w:t>
-      </w:r>
-    </w:p>
-    <w:p>
-      <w:pPr>
-        <w:rPr>
-          <w:rFonts w:ascii="Century" w:hAnsi="Century"/>
-          <w:sz w:val="24"/>
-          <w:szCs w:val="24"/>
-        </w:rPr>
-      </w:pPr>
-    </w:p>
-    <w:p>
-      <w:pPr>
-        <w:pStyle w:val="Titre2"/>
-      </w:pPr>
-      <w:r>
-        <w:t>Menu :</w:t>
-      </w:r>
-    </w:p>
-    <w:p>
-      <w:pPr>
-        <w:rPr>
-          <w:rFonts w:ascii="Century" w:hAnsi="Century"/>
-          <w:sz w:val="24"/>
-          <w:szCs w:val="24"/>
-        </w:rPr>
-      </w:pPr>
-      <w:r>
-        <w:rPr>
-          <w:rFonts w:ascii="Century" w:hAnsi="Century"/>
-          <w:sz w:val="24"/>
-          <w:szCs w:val="24"/>
-        </w:rPr>
-        <w:t>Sous menu Gestion :</w:t>
+        <w:t>Liste des enfants : amène vers la liste des enfants avec ajout, modification, suppression</w:t>
       </w:r>
     </w:p>
     <w:p>
@@ -1449,7 +1474,7 @@
           <w:sz w:val="24"/>
           <w:szCs w:val="24"/>
         </w:rPr>
-        <w:t>Liste des fournisseurs : amène vers la liste des fournisseurs avec ajout, modification, suppression</w:t>
+        <w:t>Liste des utilisateurs : amène vers la liste des fournisseurs avec ajout, modification, suppression. Gestion des droits (rôle 1 : ADMIN, rôle 2 : USER)</w:t>
       </w:r>
     </w:p>
     <w:p>
@@ -1471,7 +1496,7 @@
           <w:sz w:val="24"/>
           <w:szCs w:val="24"/>
         </w:rPr>
-        <w:t>Liste des bénévoles : amène vers la liste des bénévoles avec ajout, modification, suppression</w:t>
+        <w:t>Image de toutes les factures (par mois et années)</w:t>
       </w:r>
     </w:p>
     <w:p>
@@ -1493,7 +1518,33 @@
           <w:sz w:val="24"/>
           <w:szCs w:val="24"/>
         </w:rPr>
-        <w:t>Liste des enfants : amène vers la liste des enfants avec ajout, modification, suppression</w:t>
+        <w:t>Bureau (président, secrétaire …) + description association détaillé</w:t>
+      </w:r>
+    </w:p>
+    <w:p>
+      <w:pPr>
+        <w:rPr>
+          <w:rFonts w:ascii="Century" w:hAnsi="Century"/>
+          <w:sz w:val="24"/>
+          <w:szCs w:val="24"/>
+        </w:rPr>
+      </w:pPr>
+    </w:p>
+    <w:p>
+      <w:pPr>
+        <w:rPr>
+          <w:rFonts w:ascii="Century" w:hAnsi="Century"/>
+          <w:sz w:val="24"/>
+          <w:szCs w:val="24"/>
+        </w:rPr>
+      </w:pPr>
+      <w:r>
+        <w:rPr>
+          <w:rFonts w:ascii="Century" w:hAnsi="Century"/>
+          <w:sz w:val="24"/>
+          <w:szCs w:val="24"/>
+        </w:rPr>
+        <w:t>Sous menu Journaux :</w:t>
       </w:r>
     </w:p>
     <w:p>
@@ -1515,7 +1566,15 @@
           <w:sz w:val="24"/>
           <w:szCs w:val="24"/>
         </w:rPr>
-        <w:t>Liste des utilisateurs : amène vers la liste des fournisseurs avec ajout, modification, suppression. Gestion des droits (rôle 1 : ADMIN, rôle 2 : USER)</w:t>
+        <w:t>Charges</w:t>
+      </w:r>
+      <w:r>
+        <w:rPr>
+          <w:rFonts w:ascii="Century" w:hAnsi="Century"/>
+          <w:sz w:val="24"/>
+          <w:szCs w:val="24"/>
+        </w:rPr>
+        <w:t> : Amène sur les écritures des achats avec le choix du mois et possibilité d’ajout, modification, suppression des écritures.</w:t>
       </w:r>
     </w:p>
     <w:p>
@@ -1537,7 +1596,15 @@
           <w:sz w:val="24"/>
           <w:szCs w:val="24"/>
         </w:rPr>
-        <w:t>Image de toutes les factures (par mois et années)</w:t>
+        <w:t>Recettes</w:t>
+      </w:r>
+      <w:r>
+        <w:rPr>
+          <w:rFonts w:ascii="Century" w:hAnsi="Century"/>
+          <w:sz w:val="24"/>
+          <w:szCs w:val="24"/>
+        </w:rPr>
+        <w:t> : Amène sur les écritures des ventes avec le choix du mois et possibilité d’ajout, modification, suppression des écritures.</w:t>
       </w:r>
     </w:p>
     <w:p>
@@ -1559,33 +1626,7 @@
           <w:sz w:val="24"/>
           <w:szCs w:val="24"/>
         </w:rPr>
-        <w:t>Bureau (président, secrétaire …) + description association détaillé</w:t>
-      </w:r>
-    </w:p>
-    <w:p>
-      <w:pPr>
-        <w:rPr>
-          <w:rFonts w:ascii="Century" w:hAnsi="Century"/>
-          <w:sz w:val="24"/>
-          <w:szCs w:val="24"/>
-        </w:rPr>
-      </w:pPr>
-    </w:p>
-    <w:p>
-      <w:pPr>
-        <w:rPr>
-          <w:rFonts w:ascii="Century" w:hAnsi="Century"/>
-          <w:sz w:val="24"/>
-          <w:szCs w:val="24"/>
-        </w:rPr>
-      </w:pPr>
-      <w:r>
-        <w:rPr>
-          <w:rFonts w:ascii="Century" w:hAnsi="Century"/>
-          <w:sz w:val="24"/>
-          <w:szCs w:val="24"/>
-        </w:rPr>
-        <w:t>Sous menu Journaux :</w:t>
+        <w:t>Banque : Amène sur les écritures de la banque avec le choix du mois et possibilité d’ajout, modification, suppression des écritures.</w:t>
       </w:r>
     </w:p>
     <w:p>
@@ -1607,7 +1648,67 @@
           <w:sz w:val="24"/>
           <w:szCs w:val="24"/>
         </w:rPr>
-        <w:t>Achats : Amène sur les écritures des achats avec le choix du mois et possibilité d’ajout, modification, suppression des écritures.</w:t>
+        <w:t>Caisse : Amène sur les écritures de la caisse avec le choix du mois et possibilité d’ajout, modification, suppression des écritures.</w:t>
+      </w:r>
+    </w:p>
+    <w:p>
+      <w:pPr>
+        <w:rPr>
+          <w:rFonts w:ascii="Century" w:hAnsi="Century"/>
+          <w:sz w:val="24"/>
+          <w:szCs w:val="24"/>
+        </w:rPr>
+      </w:pPr>
+      <w:r>
+        <w:rPr>
+          <w:rFonts w:ascii="Century" w:hAnsi="Century"/>
+          <w:sz w:val="24"/>
+          <w:szCs w:val="24"/>
+        </w:rPr>
+        <w:lastRenderedPageBreak/>
+        <w:t>Pour</w:t>
+      </w:r>
+      <w:r>
+        <w:rPr>
+          <w:rFonts w:ascii="Century" w:hAnsi="Century"/>
+          <w:sz w:val="24"/>
+          <w:szCs w:val="24"/>
+        </w:rPr>
+        <w:t xml:space="preserve"> chaque journal, possibilité de choisir l’exercice comptable (actuel ou antérieur) et le mois. A chaque écriture comptable, on</w:t>
+      </w:r>
+      <w:r>
+        <w:rPr>
+          <w:rFonts w:ascii="Century" w:hAnsi="Century"/>
+          <w:sz w:val="24"/>
+          <w:szCs w:val="24"/>
+        </w:rPr>
+        <w:t xml:space="preserve"> effectue une vérification que le débit et crédit est égaux (ligne rouge entre les écritures ?). Pour chaque écriture, on donne la possibilité d’avoir accès à l’image de la facture avec la possibilité de l’ajout, modification et suppression aussi.</w:t>
+      </w:r>
+    </w:p>
+    <w:p>
+      <w:pPr>
+        <w:rPr>
+          <w:rFonts w:ascii="Century" w:hAnsi="Century"/>
+          <w:sz w:val="24"/>
+          <w:szCs w:val="24"/>
+        </w:rPr>
+      </w:pPr>
+    </w:p>
+    <w:p>
+      <w:pPr>
+        <w:rPr>
+          <w:rFonts w:ascii="Century" w:hAnsi="Century"/>
+          <w:sz w:val="24"/>
+          <w:szCs w:val="24"/>
+        </w:rPr>
+      </w:pPr>
+      <w:r>
+        <w:rPr>
+          <w:rFonts w:ascii="Century" w:hAnsi="Century"/>
+          <w:sz w:val="24"/>
+          <w:szCs w:val="24"/>
+        </w:rPr>
+        <w:t>Sous menu Comptes :</w:t>
       </w:r>
     </w:p>
     <w:p>
@@ -1629,7 +1730,7 @@
           <w:sz w:val="24"/>
           <w:szCs w:val="24"/>
         </w:rPr>
-        <w:t>Ventes : Amène sur les écritures des ventes avec le choix du mois et possibilité d’ajout, modification, suppression des écritures.</w:t>
+        <w:t>Visualisation d’un compte avec choix du compte (exemple : ce qu’il se trouve dans le compte 401FourniseurLIDL)</w:t>
       </w:r>
     </w:p>
     <w:p>
@@ -1651,7 +1752,7 @@
           <w:sz w:val="24"/>
           <w:szCs w:val="24"/>
         </w:rPr>
-        <w:t>Banque : Amène sur les écritures de la banque avec le choix du mois et possibilité d’ajout, modification, suppression des écritures.</w:t>
+        <w:t>PCG ajuster pour association (plan comptable général)</w:t>
       </w:r>
     </w:p>
     <w:p>
@@ -1673,67 +1774,7 @@
           <w:sz w:val="24"/>
           <w:szCs w:val="24"/>
         </w:rPr>
-        <w:lastRenderedPageBreak/>
-        <w:t>Caisse : Amène sur les écritures de la caisse avec le choix du mois et possibilité d’ajout, modification, suppression des écritures.</w:t>
-      </w:r>
-    </w:p>
-    <w:p>
-      <w:pPr>
-        <w:rPr>
-          <w:rFonts w:ascii="Century" w:hAnsi="Century"/>
-          <w:sz w:val="24"/>
-          <w:szCs w:val="24"/>
-        </w:rPr>
-      </w:pPr>
-      <w:r>
-        <w:rPr>
-          <w:rFonts w:ascii="Century" w:hAnsi="Century"/>
-          <w:sz w:val="24"/>
-          <w:szCs w:val="24"/>
-        </w:rPr>
-        <w:t>Pour</w:t>
-      </w:r>
-      <w:r>
-        <w:rPr>
-          <w:rFonts w:ascii="Century" w:hAnsi="Century"/>
-          <w:sz w:val="24"/>
-          <w:szCs w:val="24"/>
-        </w:rPr>
-        <w:t xml:space="preserve"> chaque journal, possibilité de choisir l’exercice comptable (actuel ou antérieur) et le mois. A chaque écriture comptable, on</w:t>
-      </w:r>
-      <w:r>
-        <w:rPr>
-          <w:rFonts w:ascii="Century" w:hAnsi="Century"/>
-          <w:sz w:val="24"/>
-          <w:szCs w:val="24"/>
-        </w:rPr>
-        <w:t xml:space="preserve"> effectue une vérification que le débit et crédit est égaux (ligne rouge entre les écritures ?). Pour chaque écriture, on donne la possibilité d’avoir accès à l’image de la facture avec la possibilité de l’ajout, modification et suppression aussi.</w:t>
-      </w:r>
-    </w:p>
-    <w:p>
-      <w:pPr>
-        <w:rPr>
-          <w:rFonts w:ascii="Century" w:hAnsi="Century"/>
-          <w:sz w:val="24"/>
-          <w:szCs w:val="24"/>
-        </w:rPr>
-      </w:pPr>
-    </w:p>
-    <w:p>
-      <w:pPr>
-        <w:rPr>
-          <w:rFonts w:ascii="Century" w:hAnsi="Century"/>
-          <w:sz w:val="24"/>
-          <w:szCs w:val="24"/>
-        </w:rPr>
-      </w:pPr>
-      <w:r>
-        <w:rPr>
-          <w:rFonts w:ascii="Century" w:hAnsi="Century"/>
-          <w:sz w:val="24"/>
-          <w:szCs w:val="24"/>
-        </w:rPr>
-        <w:t>Sous menu Comptes :</w:t>
+        <w:t>Lettrage : on choisit le journal Achats ou Ventes d’un côté et Banque ou Caisse de l’autre pour effectuer le lettrage.</w:t>
       </w:r>
     </w:p>
     <w:p>
@@ -1755,7 +1796,33 @@
           <w:sz w:val="24"/>
           <w:szCs w:val="24"/>
         </w:rPr>
-        <w:t>Visualisation d’un compte avec choix du compte (exemple : ce qu’il se trouve dans le compte 401FourniseurLIDL)</w:t>
+        <w:t>Lien vers le Crédit Mutuel</w:t>
+      </w:r>
+    </w:p>
+    <w:p>
+      <w:pPr>
+        <w:rPr>
+          <w:rFonts w:ascii="Century" w:hAnsi="Century"/>
+          <w:sz w:val="24"/>
+          <w:szCs w:val="24"/>
+        </w:rPr>
+      </w:pPr>
+    </w:p>
+    <w:p>
+      <w:pPr>
+        <w:rPr>
+          <w:rFonts w:ascii="Century" w:hAnsi="Century"/>
+          <w:sz w:val="24"/>
+          <w:szCs w:val="24"/>
+        </w:rPr>
+      </w:pPr>
+      <w:r>
+        <w:rPr>
+          <w:rFonts w:ascii="Century" w:hAnsi="Century"/>
+          <w:sz w:val="24"/>
+          <w:szCs w:val="24"/>
+        </w:rPr>
+        <w:t>Sous menu Budget :</w:t>
       </w:r>
     </w:p>
     <w:p>
@@ -1777,7 +1844,7 @@
           <w:sz w:val="24"/>
           <w:szCs w:val="24"/>
         </w:rPr>
-        <w:t>PCG ajuster pour association (plan comptable général)</w:t>
+        <w:t>Budget actuel : ce qu’il y a en caisse et en banque</w:t>
       </w:r>
     </w:p>
     <w:p>
@@ -1799,7 +1866,41 @@
           <w:sz w:val="24"/>
           <w:szCs w:val="24"/>
         </w:rPr>
-        <w:t>Lettrage : on choisit le journal Achats ou Ventes d’un côté et Banque ou Caisse de l’autre pour effectuer le lettrage.</w:t>
+        <w:t>Budget prévisionnel : budget prévue pour l’exercice N+1 pour demande de subvention</w:t>
+      </w:r>
+    </w:p>
+    <w:p>
+      <w:pPr>
+        <w:rPr>
+          <w:rFonts w:ascii="Century" w:hAnsi="Century"/>
+          <w:sz w:val="24"/>
+          <w:szCs w:val="24"/>
+        </w:rPr>
+      </w:pPr>
+    </w:p>
+    <w:p>
+      <w:pPr>
+        <w:rPr>
+          <w:rFonts w:ascii="Century" w:hAnsi="Century"/>
+          <w:sz w:val="24"/>
+          <w:szCs w:val="24"/>
+        </w:rPr>
+      </w:pPr>
+      <w:r>
+        <w:rPr>
+          <w:rFonts w:ascii="Century" w:hAnsi="Century"/>
+          <w:sz w:val="24"/>
+          <w:szCs w:val="24"/>
+        </w:rPr>
+        <w:t>Sous menu Paie</w:t>
+      </w:r>
+      <w:r>
+        <w:rPr>
+          <w:rFonts w:ascii="Century" w:hAnsi="Century"/>
+          <w:sz w:val="24"/>
+          <w:szCs w:val="24"/>
+        </w:rPr>
+        <w:t> :</w:t>
       </w:r>
     </w:p>
     <w:p>
@@ -1821,33 +1922,7 @@
           <w:sz w:val="24"/>
           <w:szCs w:val="24"/>
         </w:rPr>
-        <w:t>Lien vers le Crédit Mutuel</w:t>
-      </w:r>
-    </w:p>
-    <w:p>
-      <w:pPr>
-        <w:rPr>
-          <w:rFonts w:ascii="Century" w:hAnsi="Century"/>
-          <w:sz w:val="24"/>
-          <w:szCs w:val="24"/>
-        </w:rPr>
-      </w:pPr>
-    </w:p>
-    <w:p>
-      <w:pPr>
-        <w:rPr>
-          <w:rFonts w:ascii="Century" w:hAnsi="Century"/>
-          <w:sz w:val="24"/>
-          <w:szCs w:val="24"/>
-        </w:rPr>
-      </w:pPr>
-      <w:r>
-        <w:rPr>
-          <w:rFonts w:ascii="Century" w:hAnsi="Century"/>
-          <w:sz w:val="24"/>
-          <w:szCs w:val="24"/>
-        </w:rPr>
-        <w:t>Sous menu Budget :</w:t>
+        <w:t>Liste et informations employés</w:t>
       </w:r>
     </w:p>
     <w:p>
@@ -1869,7 +1944,33 @@
           <w:sz w:val="24"/>
           <w:szCs w:val="24"/>
         </w:rPr>
-        <w:t>Budget actuel : ce qu’il y a en caisse et en banque</w:t>
+        <w:t xml:space="preserve">Accès au fiche de paie </w:t>
+      </w:r>
+    </w:p>
+    <w:p>
+      <w:pPr>
+        <w:rPr>
+          <w:rFonts w:ascii="Century" w:hAnsi="Century"/>
+          <w:sz w:val="24"/>
+          <w:szCs w:val="24"/>
+        </w:rPr>
+      </w:pPr>
+    </w:p>
+    <w:p>
+      <w:pPr>
+        <w:rPr>
+          <w:rFonts w:ascii="Century" w:hAnsi="Century"/>
+          <w:sz w:val="24"/>
+          <w:szCs w:val="24"/>
+        </w:rPr>
+      </w:pPr>
+      <w:r>
+        <w:rPr>
+          <w:rFonts w:ascii="Century" w:hAnsi="Century"/>
+          <w:sz w:val="24"/>
+          <w:szCs w:val="24"/>
+        </w:rPr>
+        <w:t>Sous menu Impressions :</w:t>
       </w:r>
     </w:p>
     <w:p>
@@ -1891,41 +1992,15 @@
           <w:sz w:val="24"/>
           <w:szCs w:val="24"/>
         </w:rPr>
-        <w:t>Budget prévisionnel : budget prévue pour l’exercice N+1 pour demande de subvention</w:t>
-      </w:r>
-    </w:p>
-    <w:p>
-      <w:pPr>
-        <w:rPr>
-          <w:rFonts w:ascii="Century" w:hAnsi="Century"/>
-          <w:sz w:val="24"/>
-          <w:szCs w:val="24"/>
-        </w:rPr>
-      </w:pPr>
-    </w:p>
-    <w:p>
-      <w:pPr>
-        <w:rPr>
-          <w:rFonts w:ascii="Century" w:hAnsi="Century"/>
-          <w:sz w:val="24"/>
-          <w:szCs w:val="24"/>
-        </w:rPr>
-      </w:pPr>
-      <w:r>
-        <w:rPr>
-          <w:rFonts w:ascii="Century" w:hAnsi="Century"/>
-          <w:sz w:val="24"/>
-          <w:szCs w:val="24"/>
-        </w:rPr>
-        <w:t>Sous menu Paie</w:t>
-      </w:r>
-      <w:r>
-        <w:rPr>
-          <w:rFonts w:ascii="Century" w:hAnsi="Century"/>
-          <w:sz w:val="24"/>
-          <w:szCs w:val="24"/>
-        </w:rPr>
-        <w:t> :</w:t>
+        <w:t>Editions des journaux et impressions</w:t>
+      </w:r>
+      <w:r>
+        <w:rPr>
+          <w:rFonts w:ascii="Century" w:hAnsi="Century"/>
+          <w:sz w:val="24"/>
+          <w:szCs w:val="24"/>
+        </w:rPr>
+        <w:t xml:space="preserve"> (choix de l’exercice comptable)</w:t>
       </w:r>
     </w:p>
     <w:p>
@@ -1947,7 +2022,7 @@
           <w:sz w:val="24"/>
           <w:szCs w:val="24"/>
         </w:rPr>
-        <w:t>Liste et informations employés</w:t>
+        <w:t>Editions liste bénévoles et impressions</w:t>
       </w:r>
     </w:p>
     <w:p>
@@ -1969,33 +2044,7 @@
           <w:sz w:val="24"/>
           <w:szCs w:val="24"/>
         </w:rPr>
-        <w:t xml:space="preserve">Accès au fiche de paie </w:t>
-      </w:r>
-    </w:p>
-    <w:p>
-      <w:pPr>
-        <w:rPr>
-          <w:rFonts w:ascii="Century" w:hAnsi="Century"/>
-          <w:sz w:val="24"/>
-          <w:szCs w:val="24"/>
-        </w:rPr>
-      </w:pPr>
-    </w:p>
-    <w:p>
-      <w:pPr>
-        <w:rPr>
-          <w:rFonts w:ascii="Century" w:hAnsi="Century"/>
-          <w:sz w:val="24"/>
-          <w:szCs w:val="24"/>
-        </w:rPr>
-      </w:pPr>
-      <w:r>
-        <w:rPr>
-          <w:rFonts w:ascii="Century" w:hAnsi="Century"/>
-          <w:sz w:val="24"/>
-          <w:szCs w:val="24"/>
-        </w:rPr>
-        <w:t>Sous menu Impressions :</w:t>
+        <w:t>Editions liste enfants</w:t>
       </w:r>
     </w:p>
     <w:p>
@@ -2017,15 +2066,7 @@
           <w:sz w:val="24"/>
           <w:szCs w:val="24"/>
         </w:rPr>
-        <w:t>Editions des journaux et impressions</w:t>
-      </w:r>
-      <w:r>
-        <w:rPr>
-          <w:rFonts w:ascii="Century" w:hAnsi="Century"/>
-          <w:sz w:val="24"/>
-          <w:szCs w:val="24"/>
-        </w:rPr>
-        <w:t xml:space="preserve"> (choix de l’exercice comptable)</w:t>
+        <w:t>Editions et impression du bilan détaillé (tous les totaux)</w:t>
       </w:r>
     </w:p>
     <w:p>
@@ -2047,7 +2088,7 @@
           <w:sz w:val="24"/>
           <w:szCs w:val="24"/>
         </w:rPr>
-        <w:t>Editions liste bénévoles et impressions</w:t>
+        <w:t>Editions et impressions du bilan</w:t>
       </w:r>
     </w:p>
     <w:p>
@@ -2069,7 +2110,24 @@
           <w:sz w:val="24"/>
           <w:szCs w:val="24"/>
         </w:rPr>
-        <w:t>Editions liste fournisseurs et impressions</w:t>
+        <w:t>Editions des factures (ticket de caisse)</w:t>
+      </w:r>
+    </w:p>
+    <w:p>
+      <w:pPr>
+        <w:rPr>
+          <w:rFonts w:ascii="Century" w:hAnsi="Century"/>
+          <w:sz w:val="24"/>
+          <w:szCs w:val="24"/>
+        </w:rPr>
+      </w:pPr>
+      <w:r>
+        <w:rPr>
+          <w:rFonts w:ascii="Century" w:hAnsi="Century"/>
+          <w:sz w:val="24"/>
+          <w:szCs w:val="24"/>
+        </w:rPr>
+        <w:t>Sous menu Outils :</w:t>
       </w:r>
     </w:p>
     <w:p>
@@ -2091,7 +2149,7 @@
           <w:sz w:val="24"/>
           <w:szCs w:val="24"/>
         </w:rPr>
-        <w:t>Editions liste enfants</w:t>
+        <w:t>Calculatrice</w:t>
       </w:r>
     </w:p>
     <w:p>
@@ -2113,51 +2171,7 @@
           <w:sz w:val="24"/>
           <w:szCs w:val="24"/>
         </w:rPr>
-        <w:t>Editions et impression du bilan détaillé (tous les totaux)</w:t>
-      </w:r>
-    </w:p>
-    <w:p>
-      <w:pPr>
-        <w:pStyle w:val="Paragraphedeliste"/>
-        <w:numPr>
-          <w:ilvl w:val="0"/>
-          <w:numId w:val="1"/>
-        </w:numPr>
-        <w:rPr>
-          <w:rFonts w:ascii="Century" w:hAnsi="Century"/>
-          <w:sz w:val="24"/>
-          <w:szCs w:val="24"/>
-        </w:rPr>
-      </w:pPr>
-      <w:r>
-        <w:rPr>
-          <w:rFonts w:ascii="Century" w:hAnsi="Century"/>
-          <w:sz w:val="24"/>
-          <w:szCs w:val="24"/>
-        </w:rPr>
-        <w:t>Editions et impressions du bilan</w:t>
-      </w:r>
-    </w:p>
-    <w:p>
-      <w:pPr>
-        <w:pStyle w:val="Paragraphedeliste"/>
-        <w:numPr>
-          <w:ilvl w:val="0"/>
-          <w:numId w:val="1"/>
-        </w:numPr>
-        <w:rPr>
-          <w:rFonts w:ascii="Century" w:hAnsi="Century"/>
-          <w:sz w:val="24"/>
-          <w:szCs w:val="24"/>
-        </w:rPr>
-      </w:pPr>
-      <w:r>
-        <w:rPr>
-          <w:rFonts w:ascii="Century" w:hAnsi="Century"/>
-          <w:sz w:val="24"/>
-          <w:szCs w:val="24"/>
-        </w:rPr>
-        <w:t>Editions des factures (ticket de caisse)</w:t>
+        <w:t>Documents/Projets</w:t>
       </w:r>
     </w:p>
     <w:p>
@@ -2175,67 +2189,6 @@
           <w:szCs w:val="24"/>
         </w:rPr>
         <w:lastRenderedPageBreak/>
-        <w:t>Sous menu Outils :</w:t>
-      </w:r>
-    </w:p>
-    <w:p>
-      <w:pPr>
-        <w:pStyle w:val="Paragraphedeliste"/>
-        <w:numPr>
-          <w:ilvl w:val="0"/>
-          <w:numId w:val="1"/>
-        </w:numPr>
-        <w:rPr>
-          <w:rFonts w:ascii="Century" w:hAnsi="Century"/>
-          <w:sz w:val="24"/>
-          <w:szCs w:val="24"/>
-        </w:rPr>
-      </w:pPr>
-      <w:r>
-        <w:rPr>
-          <w:rFonts w:ascii="Century" w:hAnsi="Century"/>
-          <w:sz w:val="24"/>
-          <w:szCs w:val="24"/>
-        </w:rPr>
-        <w:t>Calculatrice</w:t>
-      </w:r>
-    </w:p>
-    <w:p>
-      <w:pPr>
-        <w:pStyle w:val="Paragraphedeliste"/>
-        <w:numPr>
-          <w:ilvl w:val="0"/>
-          <w:numId w:val="1"/>
-        </w:numPr>
-        <w:rPr>
-          <w:rFonts w:ascii="Century" w:hAnsi="Century"/>
-          <w:sz w:val="24"/>
-          <w:szCs w:val="24"/>
-        </w:rPr>
-      </w:pPr>
-      <w:r>
-        <w:rPr>
-          <w:rFonts w:ascii="Century" w:hAnsi="Century"/>
-          <w:sz w:val="24"/>
-          <w:szCs w:val="24"/>
-        </w:rPr>
-        <w:t>Documents/Projets</w:t>
-      </w:r>
-    </w:p>
-    <w:p>
-      <w:pPr>
-        <w:rPr>
-          <w:rFonts w:ascii="Century" w:hAnsi="Century"/>
-          <w:sz w:val="24"/>
-          <w:szCs w:val="24"/>
-        </w:rPr>
-      </w:pPr>
-      <w:r>
-        <w:rPr>
-          <w:rFonts w:ascii="Century" w:hAnsi="Century"/>
-          <w:sz w:val="24"/>
-          <w:szCs w:val="24"/>
-        </w:rPr>
         <w:t>Chaque ligne d’écriture se présentera sous cette forme :</w:t>
       </w:r>
     </w:p>
@@ -2247,6 +2200,7 @@
           <w:szCs w:val="24"/>
         </w:rPr>
       </w:pPr>
+      <w:bookmarkStart w:id="0" w:name="_GoBack"/>
       <w:r>
         <w:rPr>
           <w:rFonts w:ascii="Century" w:hAnsi="Century"/>
@@ -2256,6 +2210,7 @@
         <w:t>Nom du compte/Intitulé du compte/libellé/Moyen de paiement/Débit/Crédit/Bouton Images (ticket)</w:t>
       </w:r>
     </w:p>
+    <w:bookmarkEnd w:id="0"/>
     <w:p>
       <w:pPr>
         <w:rPr>
@@ -2485,8 +2440,6 @@
         </w:rPr>
         <w:t>CHARGES</w:t>
       </w:r>
-      <w:bookmarkStart w:id="0" w:name="_GoBack"/>
-      <w:bookmarkEnd w:id="0"/>
     </w:p>
     <w:p>
       <w:pPr>
@@ -2878,8 +2831,123 @@
       </w:rPr>
     </w:lvl>
   </w:abstractNum>
+  <w:abstractNum w:abstractNumId="1">
+    <w:nsid w:val="5D86318B"/>
+    <w:multiLevelType w:val="hybridMultilevel"/>
+    <w:tmpl w:val="26E8ECD6"/>
+    <w:lvl w:ilvl="0" w:tplc="7BE20076">
+      <w:numFmt w:val="bullet"/>
+      <w:lvlText w:val="-"/>
+      <w:lvlJc w:val="left"/>
+      <w:pPr>
+        <w:ind w:left="1068" w:hanging="360"/>
+      </w:pPr>
+      <w:rPr>
+        <w:rFonts w:ascii="Century" w:eastAsiaTheme="minorHAnsi" w:hAnsi="Century" w:cstheme="minorBidi" w:hint="default"/>
+      </w:rPr>
+    </w:lvl>
+    <w:lvl w:ilvl="1" w:tplc="040C0003" w:tentative="1">
+      <w:start w:val="1"/>
+      <w:numFmt w:val="bullet"/>
+      <w:lvlText w:val="o"/>
+      <w:lvlJc w:val="left"/>
+      <w:pPr>
+        <w:ind w:left="1788" w:hanging="360"/>
+      </w:pPr>
+      <w:rPr>
+        <w:rFonts w:ascii="Courier New" w:hAnsi="Courier New" w:cs="Courier New" w:hint="default"/>
+      </w:rPr>
+    </w:lvl>
+    <w:lvl w:ilvl="2" w:tplc="040C0005" w:tentative="1">
+      <w:start w:val="1"/>
+      <w:numFmt w:val="bullet"/>
+      <w:lvlText w:val=""/>
+      <w:lvlJc w:val="left"/>
+      <w:pPr>
+        <w:ind w:left="2508" w:hanging="360"/>
+      </w:pPr>
+      <w:rPr>
+        <w:rFonts w:ascii="Wingdings" w:hAnsi="Wingdings" w:hint="default"/>
+      </w:rPr>
+    </w:lvl>
+    <w:lvl w:ilvl="3" w:tplc="040C0001" w:tentative="1">
+      <w:start w:val="1"/>
+      <w:numFmt w:val="bullet"/>
+      <w:lvlText w:val=""/>
+      <w:lvlJc w:val="left"/>
+      <w:pPr>
+        <w:ind w:left="3228" w:hanging="360"/>
+      </w:pPr>
+      <w:rPr>
+        <w:rFonts w:ascii="Symbol" w:hAnsi="Symbol" w:hint="default"/>
+      </w:rPr>
+    </w:lvl>
+    <w:lvl w:ilvl="4" w:tplc="040C0003" w:tentative="1">
+      <w:start w:val="1"/>
+      <w:numFmt w:val="bullet"/>
+      <w:lvlText w:val="o"/>
+      <w:lvlJc w:val="left"/>
+      <w:pPr>
+        <w:ind w:left="3948" w:hanging="360"/>
+      </w:pPr>
+      <w:rPr>
+        <w:rFonts w:ascii="Courier New" w:hAnsi="Courier New" w:cs="Courier New" w:hint="default"/>
+      </w:rPr>
+    </w:lvl>
+    <w:lvl w:ilvl="5" w:tplc="040C0005" w:tentative="1">
+      <w:start w:val="1"/>
+      <w:numFmt w:val="bullet"/>
+      <w:lvlText w:val=""/>
+      <w:lvlJc w:val="left"/>
+      <w:pPr>
+        <w:ind w:left="4668" w:hanging="360"/>
+      </w:pPr>
+      <w:rPr>
+        <w:rFonts w:ascii="Wingdings" w:hAnsi="Wingdings" w:hint="default"/>
+      </w:rPr>
+    </w:lvl>
+    <w:lvl w:ilvl="6" w:tplc="040C0001" w:tentative="1">
+      <w:start w:val="1"/>
+      <w:numFmt w:val="bullet"/>
+      <w:lvlText w:val=""/>
+      <w:lvlJc w:val="left"/>
+      <w:pPr>
+        <w:ind w:left="5388" w:hanging="360"/>
+      </w:pPr>
+      <w:rPr>
+        <w:rFonts w:ascii="Symbol" w:hAnsi="Symbol" w:hint="default"/>
+      </w:rPr>
+    </w:lvl>
+    <w:lvl w:ilvl="7" w:tplc="040C0003" w:tentative="1">
+      <w:start w:val="1"/>
+      <w:numFmt w:val="bullet"/>
+      <w:lvlText w:val="o"/>
+      <w:lvlJc w:val="left"/>
+      <w:pPr>
+        <w:ind w:left="6108" w:hanging="360"/>
+      </w:pPr>
+      <w:rPr>
+        <w:rFonts w:ascii="Courier New" w:hAnsi="Courier New" w:cs="Courier New" w:hint="default"/>
+      </w:rPr>
+    </w:lvl>
+    <w:lvl w:ilvl="8" w:tplc="040C0005" w:tentative="1">
+      <w:start w:val="1"/>
+      <w:numFmt w:val="bullet"/>
+      <w:lvlText w:val=""/>
+      <w:lvlJc w:val="left"/>
+      <w:pPr>
+        <w:ind w:left="6828" w:hanging="360"/>
+      </w:pPr>
+      <w:rPr>
+        <w:rFonts w:ascii="Wingdings" w:hAnsi="Wingdings" w:hint="default"/>
+      </w:rPr>
+    </w:lvl>
+  </w:abstractNum>
   <w:num w:numId="1">
     <w:abstractNumId w:val="0"/>
+  </w:num>
+  <w:num w:numId="2">
+    <w:abstractNumId w:val="1"/>
   </w:num>
 </w:numbering>
 </file>

</xml_diff>

<commit_message>
MAJ diagramme à finir CDC + rapport
</commit_message>
<xml_diff>
--- a/PROJET STAGE/Cahier des charges/Cahier des charges.docx
+++ b/PROJET STAGE/Cahier des charges/Cahier des charges.docx
@@ -1774,7 +1774,39 @@
           <w:sz w:val="24"/>
           <w:szCs w:val="24"/>
         </w:rPr>
-        <w:t>Lettrage : on choisit le journal Achats ou Ventes d’un côté et Banque ou Caisse de l’autre pour effectuer le lettrage.</w:t>
+        <w:t xml:space="preserve">Lettrage : on choisit le journal </w:t>
+      </w:r>
+      <w:r>
+        <w:rPr>
+          <w:rFonts w:ascii="Century" w:hAnsi="Century"/>
+          <w:sz w:val="24"/>
+          <w:szCs w:val="24"/>
+        </w:rPr>
+        <w:t>Charges</w:t>
+      </w:r>
+      <w:r>
+        <w:rPr>
+          <w:rFonts w:ascii="Century" w:hAnsi="Century"/>
+          <w:sz w:val="24"/>
+          <w:szCs w:val="24"/>
+        </w:rPr>
+        <w:t xml:space="preserve"> ou </w:t>
+      </w:r>
+      <w:r>
+        <w:rPr>
+          <w:rFonts w:ascii="Century" w:hAnsi="Century"/>
+          <w:sz w:val="24"/>
+          <w:szCs w:val="24"/>
+        </w:rPr>
+        <w:t>Recettes</w:t>
+      </w:r>
+      <w:r>
+        <w:rPr>
+          <w:rFonts w:ascii="Century" w:hAnsi="Century"/>
+          <w:sz w:val="24"/>
+          <w:szCs w:val="24"/>
+        </w:rPr>
+        <w:t xml:space="preserve"> d’un côté et Banque ou Caisse de l’autre pour effectuer le lettrage.</w:t>
       </w:r>
     </w:p>
     <w:p>
@@ -2200,77 +2232,75 @@
           <w:szCs w:val="24"/>
         </w:rPr>
       </w:pPr>
+      <w:r>
+        <w:rPr>
+          <w:rFonts w:ascii="Century" w:hAnsi="Century"/>
+          <w:sz w:val="24"/>
+          <w:szCs w:val="24"/>
+        </w:rPr>
+        <w:t>Nom du compte/Intitulé du compte/libellé/Moyen de paiement/Débit/Crédit/Bouton Images (ticket)</w:t>
+      </w:r>
+    </w:p>
+    <w:p>
+      <w:pPr>
+        <w:rPr>
+          <w:rFonts w:ascii="Century" w:hAnsi="Century"/>
+          <w:sz w:val="24"/>
+          <w:szCs w:val="24"/>
+        </w:rPr>
+      </w:pPr>
+      <w:r>
+        <w:rPr>
+          <w:rFonts w:ascii="Century" w:hAnsi="Century"/>
+          <w:sz w:val="24"/>
+          <w:szCs w:val="24"/>
+        </w:rPr>
+        <w:t>Prendre en compte la clôture des exercices et l’impossibilité de revenir dessus.</w:t>
+      </w:r>
+    </w:p>
+    <w:p>
+      <w:pPr>
+        <w:rPr>
+          <w:rFonts w:ascii="Century" w:hAnsi="Century"/>
+          <w:sz w:val="24"/>
+          <w:szCs w:val="24"/>
+        </w:rPr>
+      </w:pPr>
+      <w:proofErr w:type="spellStart"/>
+      <w:r>
+        <w:rPr>
+          <w:rFonts w:ascii="Century" w:hAnsi="Century"/>
+          <w:sz w:val="24"/>
+          <w:szCs w:val="24"/>
+        </w:rPr>
+        <w:t>Admin</w:t>
+      </w:r>
+      <w:proofErr w:type="spellEnd"/>
+      <w:r>
+        <w:rPr>
+          <w:rFonts w:ascii="Century" w:hAnsi="Century"/>
+          <w:sz w:val="24"/>
+          <w:szCs w:val="24"/>
+        </w:rPr>
+        <w:t> : peut tous modifier (co</w:t>
+      </w:r>
+      <w:r>
+        <w:rPr>
+          <w:rFonts w:ascii="Century" w:hAnsi="Century"/>
+          <w:sz w:val="24"/>
+          <w:szCs w:val="24"/>
+        </w:rPr>
+        <w:t>m</w:t>
+      </w:r>
       <w:bookmarkStart w:id="0" w:name="_GoBack"/>
-      <w:r>
-        <w:rPr>
-          <w:rFonts w:ascii="Century" w:hAnsi="Century"/>
-          <w:sz w:val="24"/>
-          <w:szCs w:val="24"/>
-        </w:rPr>
-        <w:t>Nom du compte/Intitulé du compte/libellé/Moyen de paiement/Débit/Crédit/Bouton Images (ticket)</w:t>
-      </w:r>
-    </w:p>
-    <w:bookmarkEnd w:id="0"/>
-    <w:p>
-      <w:pPr>
-        <w:rPr>
-          <w:rFonts w:ascii="Century" w:hAnsi="Century"/>
-          <w:sz w:val="24"/>
-          <w:szCs w:val="24"/>
-        </w:rPr>
-      </w:pPr>
-      <w:r>
-        <w:rPr>
-          <w:rFonts w:ascii="Century" w:hAnsi="Century"/>
-          <w:sz w:val="24"/>
-          <w:szCs w:val="24"/>
-        </w:rPr>
-        <w:t>Prendre en compte la clôture des exercices et l’impossibilité de revenir dessus.</w:t>
-      </w:r>
-    </w:p>
-    <w:p>
-      <w:pPr>
-        <w:rPr>
-          <w:rFonts w:ascii="Century" w:hAnsi="Century"/>
-          <w:sz w:val="24"/>
-          <w:szCs w:val="24"/>
-        </w:rPr>
-      </w:pPr>
-      <w:proofErr w:type="spellStart"/>
-      <w:r>
-        <w:rPr>
-          <w:rFonts w:ascii="Century" w:hAnsi="Century"/>
-          <w:sz w:val="24"/>
-          <w:szCs w:val="24"/>
-        </w:rPr>
-        <w:t>Admin</w:t>
-      </w:r>
-      <w:proofErr w:type="spellEnd"/>
-      <w:r>
-        <w:rPr>
-          <w:rFonts w:ascii="Century" w:hAnsi="Century"/>
-          <w:sz w:val="24"/>
-          <w:szCs w:val="24"/>
-        </w:rPr>
-        <w:t> : peut tous modifier (</w:t>
-      </w:r>
-      <w:proofErr w:type="spellStart"/>
-      <w:r>
-        <w:rPr>
-          <w:rFonts w:ascii="Century" w:hAnsi="Century"/>
-          <w:sz w:val="24"/>
-          <w:szCs w:val="24"/>
-        </w:rPr>
-        <w:t>coptable</w:t>
-      </w:r>
-      <w:proofErr w:type="spellEnd"/>
-      <w:r>
-        <w:rPr>
-          <w:rFonts w:ascii="Century" w:hAnsi="Century"/>
-          <w:sz w:val="24"/>
-          <w:szCs w:val="24"/>
-        </w:rPr>
-        <w:t>)</w:t>
+      <w:bookmarkEnd w:id="0"/>
+      <w:r>
+        <w:rPr>
+          <w:rFonts w:ascii="Century" w:hAnsi="Century"/>
+          <w:sz w:val="24"/>
+          <w:szCs w:val="24"/>
+        </w:rPr>
+        <w:t>ptable)</w:t>
       </w:r>
     </w:p>
     <w:p>
@@ -2367,258 +2397,6 @@
           <w:szCs w:val="24"/>
         </w:rPr>
         <w:t xml:space="preserve">USERS </w:t>
-      </w:r>
-    </w:p>
-    <w:p>
-      <w:pPr>
-        <w:contextualSpacing/>
-        <w:rPr>
-          <w:rFonts w:ascii="Century" w:hAnsi="Century"/>
-          <w:sz w:val="24"/>
-          <w:szCs w:val="24"/>
-        </w:rPr>
-      </w:pPr>
-      <w:r>
-        <w:rPr>
-          <w:rFonts w:ascii="Century" w:hAnsi="Century"/>
-          <w:sz w:val="24"/>
-          <w:szCs w:val="24"/>
-        </w:rPr>
-        <w:t>BENEVOLES</w:t>
-      </w:r>
-    </w:p>
-    <w:p>
-      <w:pPr>
-        <w:contextualSpacing/>
-        <w:rPr>
-          <w:rFonts w:ascii="Century" w:hAnsi="Century"/>
-          <w:sz w:val="24"/>
-          <w:szCs w:val="24"/>
-        </w:rPr>
-      </w:pPr>
-      <w:r>
-        <w:rPr>
-          <w:rFonts w:ascii="Century" w:hAnsi="Century"/>
-          <w:sz w:val="24"/>
-          <w:szCs w:val="24"/>
-        </w:rPr>
-        <w:t>ENFANTS</w:t>
-      </w:r>
-    </w:p>
-    <w:p>
-      <w:pPr>
-        <w:contextualSpacing/>
-        <w:rPr>
-          <w:rFonts w:ascii="Century" w:hAnsi="Century"/>
-          <w:sz w:val="24"/>
-          <w:szCs w:val="24"/>
-        </w:rPr>
-      </w:pPr>
-      <w:r>
-        <w:rPr>
-          <w:rFonts w:ascii="Century" w:hAnsi="Century"/>
-          <w:sz w:val="24"/>
-          <w:szCs w:val="24"/>
-        </w:rPr>
-        <w:t>FOURNISSEURS</w:t>
-      </w:r>
-    </w:p>
-    <w:p>
-      <w:pPr>
-        <w:contextualSpacing/>
-        <w:rPr>
-          <w:rFonts w:ascii="Century" w:hAnsi="Century"/>
-          <w:sz w:val="24"/>
-          <w:szCs w:val="24"/>
-        </w:rPr>
-      </w:pPr>
-      <w:r>
-        <w:rPr>
-          <w:rFonts w:ascii="Century" w:hAnsi="Century"/>
-          <w:sz w:val="24"/>
-          <w:szCs w:val="24"/>
-        </w:rPr>
-        <w:t>CHARGES</w:t>
-      </w:r>
-    </w:p>
-    <w:p>
-      <w:pPr>
-        <w:contextualSpacing/>
-        <w:rPr>
-          <w:rFonts w:ascii="Century" w:hAnsi="Century"/>
-          <w:sz w:val="24"/>
-          <w:szCs w:val="24"/>
-        </w:rPr>
-      </w:pPr>
-      <w:r>
-        <w:rPr>
-          <w:rFonts w:ascii="Century" w:hAnsi="Century"/>
-          <w:sz w:val="24"/>
-          <w:szCs w:val="24"/>
-        </w:rPr>
-        <w:t>RECETTES</w:t>
-      </w:r>
-    </w:p>
-    <w:p>
-      <w:pPr>
-        <w:contextualSpacing/>
-        <w:rPr>
-          <w:rFonts w:ascii="Century" w:hAnsi="Century"/>
-          <w:sz w:val="24"/>
-          <w:szCs w:val="24"/>
-        </w:rPr>
-      </w:pPr>
-      <w:r>
-        <w:rPr>
-          <w:rFonts w:ascii="Century" w:hAnsi="Century"/>
-          <w:sz w:val="24"/>
-          <w:szCs w:val="24"/>
-        </w:rPr>
-        <w:t>CAISSE</w:t>
-      </w:r>
-    </w:p>
-    <w:p>
-      <w:pPr>
-        <w:contextualSpacing/>
-        <w:rPr>
-          <w:rFonts w:ascii="Century" w:hAnsi="Century"/>
-          <w:sz w:val="24"/>
-          <w:szCs w:val="24"/>
-        </w:rPr>
-      </w:pPr>
-      <w:r>
-        <w:rPr>
-          <w:rFonts w:ascii="Century" w:hAnsi="Century"/>
-          <w:sz w:val="24"/>
-          <w:szCs w:val="24"/>
-        </w:rPr>
-        <w:t>BANQUE</w:t>
-      </w:r>
-    </w:p>
-    <w:p>
-      <w:pPr>
-        <w:contextualSpacing/>
-        <w:rPr>
-          <w:rFonts w:ascii="Century" w:hAnsi="Century"/>
-          <w:sz w:val="24"/>
-          <w:szCs w:val="24"/>
-        </w:rPr>
-      </w:pPr>
-      <w:r>
-        <w:rPr>
-          <w:rFonts w:ascii="Century" w:hAnsi="Century"/>
-          <w:sz w:val="24"/>
-          <w:szCs w:val="24"/>
-        </w:rPr>
-        <w:t>PCGA</w:t>
-      </w:r>
-    </w:p>
-    <w:p>
-      <w:pPr>
-        <w:contextualSpacing/>
-        <w:rPr>
-          <w:rFonts w:ascii="Century" w:hAnsi="Century"/>
-          <w:sz w:val="24"/>
-          <w:szCs w:val="24"/>
-        </w:rPr>
-      </w:pPr>
-      <w:r>
-        <w:rPr>
-          <w:rFonts w:ascii="Century" w:hAnsi="Century"/>
-          <w:sz w:val="24"/>
-          <w:szCs w:val="24"/>
-        </w:rPr>
-        <w:t>BILAN</w:t>
-      </w:r>
-    </w:p>
-    <w:p>
-      <w:pPr>
-        <w:contextualSpacing/>
-        <w:rPr>
-          <w:rFonts w:ascii="Century" w:hAnsi="Century"/>
-          <w:sz w:val="24"/>
-          <w:szCs w:val="24"/>
-        </w:rPr>
-      </w:pPr>
-      <w:r>
-        <w:rPr>
-          <w:rFonts w:ascii="Century" w:hAnsi="Century"/>
-          <w:sz w:val="24"/>
-          <w:szCs w:val="24"/>
-        </w:rPr>
-        <w:t>TOTAUXMOIS</w:t>
-      </w:r>
-    </w:p>
-    <w:p>
-      <w:pPr>
-        <w:contextualSpacing/>
-        <w:rPr>
-          <w:rFonts w:ascii="Century" w:hAnsi="Century"/>
-          <w:sz w:val="24"/>
-          <w:szCs w:val="24"/>
-        </w:rPr>
-      </w:pPr>
-      <w:r>
-        <w:rPr>
-          <w:rFonts w:ascii="Century" w:hAnsi="Century"/>
-          <w:sz w:val="24"/>
-          <w:szCs w:val="24"/>
-        </w:rPr>
-        <w:t>BUDGETPREV</w:t>
-      </w:r>
-    </w:p>
-    <w:p>
-      <w:pPr>
-        <w:contextualSpacing/>
-        <w:rPr>
-          <w:rFonts w:ascii="Century" w:hAnsi="Century"/>
-          <w:sz w:val="24"/>
-          <w:szCs w:val="24"/>
-        </w:rPr>
-      </w:pPr>
-      <w:r>
-        <w:rPr>
-          <w:rFonts w:ascii="Century" w:hAnsi="Century"/>
-          <w:sz w:val="24"/>
-          <w:szCs w:val="24"/>
-        </w:rPr>
-        <w:t>ASSOCIATION</w:t>
-      </w:r>
-    </w:p>
-    <w:p>
-      <w:pPr>
-        <w:contextualSpacing/>
-        <w:rPr>
-          <w:rFonts w:ascii="Century" w:hAnsi="Century"/>
-          <w:sz w:val="24"/>
-          <w:szCs w:val="24"/>
-        </w:rPr>
-      </w:pPr>
-      <w:r>
-        <w:rPr>
-          <w:rFonts w:ascii="Century" w:hAnsi="Century"/>
-          <w:sz w:val="24"/>
-          <w:szCs w:val="24"/>
-        </w:rPr>
-        <w:t xml:space="preserve">FACTURE </w:t>
-      </w:r>
-    </w:p>
-    <w:p>
-      <w:pPr>
-        <w:contextualSpacing/>
-        <w:rPr>
-          <w:rFonts w:ascii="Century" w:hAnsi="Century"/>
-          <w:sz w:val="24"/>
-          <w:szCs w:val="24"/>
-        </w:rPr>
-      </w:pPr>
-      <w:r>
-        <w:rPr>
-          <w:rFonts w:ascii="Century" w:hAnsi="Century"/>
-          <w:sz w:val="24"/>
-          <w:szCs w:val="24"/>
-        </w:rPr>
-        <w:t xml:space="preserve">Et surement d’autres </w:t>
       </w:r>
     </w:p>
     <w:p>

</xml_diff>

<commit_message>
MAJ Liste fournisseur tb
</commit_message>
<xml_diff>
--- a/PROJET STAGE/Cahier des charges/Cahier des charges.docx
+++ b/PROJET STAGE/Cahier des charges/Cahier des charges.docx
@@ -1492,7 +1492,33 @@
           <w:sz w:val="24"/>
           <w:szCs w:val="24"/>
         </w:rPr>
-        <w:t>Image de toutes les factures (par mois et années)</w:t>
+        <w:t>Bureau (président, secrétaire …) + description association détaillé</w:t>
+      </w:r>
+    </w:p>
+    <w:p>
+      <w:pPr>
+        <w:rPr>
+          <w:rFonts w:ascii="Century" w:hAnsi="Century"/>
+          <w:sz w:val="24"/>
+          <w:szCs w:val="24"/>
+        </w:rPr>
+      </w:pPr>
+    </w:p>
+    <w:p>
+      <w:pPr>
+        <w:rPr>
+          <w:rFonts w:ascii="Century" w:hAnsi="Century"/>
+          <w:sz w:val="24"/>
+          <w:szCs w:val="24"/>
+        </w:rPr>
+      </w:pPr>
+      <w:r>
+        <w:rPr>
+          <w:rFonts w:ascii="Century" w:hAnsi="Century"/>
+          <w:sz w:val="24"/>
+          <w:szCs w:val="24"/>
+        </w:rPr>
+        <w:t>Sous menu Journaux :</w:t>
       </w:r>
     </w:p>
     <w:p>
@@ -1514,33 +1540,15 @@
           <w:sz w:val="24"/>
           <w:szCs w:val="24"/>
         </w:rPr>
-        <w:t>Bureau (président, secrétaire …) + description association détaillé</w:t>
-      </w:r>
-    </w:p>
-    <w:p>
-      <w:pPr>
-        <w:rPr>
-          <w:rFonts w:ascii="Century" w:hAnsi="Century"/>
-          <w:sz w:val="24"/>
-          <w:szCs w:val="24"/>
-        </w:rPr>
-      </w:pPr>
-    </w:p>
-    <w:p>
-      <w:pPr>
-        <w:rPr>
-          <w:rFonts w:ascii="Century" w:hAnsi="Century"/>
-          <w:sz w:val="24"/>
-          <w:szCs w:val="24"/>
-        </w:rPr>
-      </w:pPr>
-      <w:r>
-        <w:rPr>
-          <w:rFonts w:ascii="Century" w:hAnsi="Century"/>
-          <w:sz w:val="24"/>
-          <w:szCs w:val="24"/>
-        </w:rPr>
-        <w:t>Sous menu Journaux :</w:t>
+        <w:t>Charges</w:t>
+      </w:r>
+      <w:r>
+        <w:rPr>
+          <w:rFonts w:ascii="Century" w:hAnsi="Century"/>
+          <w:sz w:val="24"/>
+          <w:szCs w:val="24"/>
+        </w:rPr>
+        <w:t> : Amène sur les écritures des achats avec le choix du mois et possibilité d’ajout, modification, suppression des écritures.</w:t>
       </w:r>
     </w:p>
     <w:p>
@@ -1562,15 +1570,15 @@
           <w:sz w:val="24"/>
           <w:szCs w:val="24"/>
         </w:rPr>
-        <w:t>Charges</w:t>
-      </w:r>
-      <w:r>
-        <w:rPr>
-          <w:rFonts w:ascii="Century" w:hAnsi="Century"/>
-          <w:sz w:val="24"/>
-          <w:szCs w:val="24"/>
-        </w:rPr>
-        <w:t> : Amène sur les écritures des achats avec le choix du mois et possibilité d’ajout, modification, suppression des écritures.</w:t>
+        <w:t>Recettes</w:t>
+      </w:r>
+      <w:r>
+        <w:rPr>
+          <w:rFonts w:ascii="Century" w:hAnsi="Century"/>
+          <w:sz w:val="24"/>
+          <w:szCs w:val="24"/>
+        </w:rPr>
+        <w:t> : Amène sur les écritures des ventes avec le choix du mois et possibilité d’ajout, modification, suppression des écritures.</w:t>
       </w:r>
     </w:p>
     <w:p>
@@ -1592,15 +1600,7 @@
           <w:sz w:val="24"/>
           <w:szCs w:val="24"/>
         </w:rPr>
-        <w:t>Recettes</w:t>
-      </w:r>
-      <w:r>
-        <w:rPr>
-          <w:rFonts w:ascii="Century" w:hAnsi="Century"/>
-          <w:sz w:val="24"/>
-          <w:szCs w:val="24"/>
-        </w:rPr>
-        <w:t> : Amène sur les écritures des ventes avec le choix du mois et possibilité d’ajout, modification, suppression des écritures.</w:t>
+        <w:t>Banque : Amène sur les écritures de la banque avec le choix du mois et possibilité d’ajout, modification, suppression des écritures.</w:t>
       </w:r>
     </w:p>
     <w:p>
@@ -1622,7 +1622,163 @@
           <w:sz w:val="24"/>
           <w:szCs w:val="24"/>
         </w:rPr>
-        <w:t>Banque : Amène sur les écritures de la banque avec le choix du mois et possibilité d’ajout, modification, suppression des écritures.</w:t>
+        <w:t>Caisse : Amène sur les écritures de la caisse avec le choix du mois et possibilité d’ajout, modification, suppression des écritures.</w:t>
+      </w:r>
+    </w:p>
+    <w:p>
+      <w:pPr>
+        <w:rPr>
+          <w:rFonts w:ascii="Century" w:hAnsi="Century"/>
+          <w:sz w:val="24"/>
+          <w:szCs w:val="24"/>
+        </w:rPr>
+      </w:pPr>
+      <w:r>
+        <w:rPr>
+          <w:rFonts w:ascii="Century" w:hAnsi="Century"/>
+          <w:sz w:val="24"/>
+          <w:szCs w:val="24"/>
+        </w:rPr>
+        <w:lastRenderedPageBreak/>
+        <w:t>Pour</w:t>
+      </w:r>
+      <w:r>
+        <w:rPr>
+          <w:rFonts w:ascii="Century" w:hAnsi="Century"/>
+          <w:sz w:val="24"/>
+          <w:szCs w:val="24"/>
+        </w:rPr>
+        <w:t xml:space="preserve"> chaque journal, possibilité de choisir l</w:t>
+      </w:r>
+      <w:r>
+        <w:rPr>
+          <w:rFonts w:ascii="Century" w:hAnsi="Century"/>
+          <w:sz w:val="24"/>
+          <w:szCs w:val="24"/>
+        </w:rPr>
+        <w:t>a date (de … à …)</w:t>
+      </w:r>
+      <w:r>
+        <w:rPr>
+          <w:rFonts w:ascii="Century" w:hAnsi="Century"/>
+          <w:sz w:val="24"/>
+          <w:szCs w:val="24"/>
+        </w:rPr>
+        <w:t>. A chaque écriture comptab</w:t>
+      </w:r>
+      <w:r>
+        <w:rPr>
+          <w:rFonts w:ascii="Century" w:hAnsi="Century"/>
+          <w:sz w:val="24"/>
+          <w:szCs w:val="24"/>
+        </w:rPr>
+        <w:t>i</w:t>
+      </w:r>
+      <w:r>
+        <w:rPr>
+          <w:rFonts w:ascii="Century" w:hAnsi="Century"/>
+          <w:sz w:val="24"/>
+          <w:szCs w:val="24"/>
+        </w:rPr>
+        <w:t>l</w:t>
+      </w:r>
+      <w:r>
+        <w:rPr>
+          <w:rFonts w:ascii="Century" w:hAnsi="Century"/>
+          <w:sz w:val="24"/>
+          <w:szCs w:val="24"/>
+        </w:rPr>
+        <w:t>isée</w:t>
+      </w:r>
+      <w:r>
+        <w:rPr>
+          <w:rFonts w:ascii="Century" w:hAnsi="Century"/>
+          <w:sz w:val="24"/>
+          <w:szCs w:val="24"/>
+        </w:rPr>
+        <w:t>, on</w:t>
+      </w:r>
+      <w:r>
+        <w:rPr>
+          <w:rFonts w:ascii="Century" w:hAnsi="Century"/>
+          <w:sz w:val="24"/>
+          <w:szCs w:val="24"/>
+        </w:rPr>
+        <w:t xml:space="preserve"> effectue une vérification que le débit et crédit </w:t>
+      </w:r>
+      <w:r>
+        <w:rPr>
+          <w:rFonts w:ascii="Century" w:hAnsi="Century"/>
+          <w:sz w:val="24"/>
+          <w:szCs w:val="24"/>
+        </w:rPr>
+        <w:t>sont</w:t>
+      </w:r>
+      <w:r>
+        <w:rPr>
+          <w:rFonts w:ascii="Century" w:hAnsi="Century"/>
+          <w:sz w:val="24"/>
+          <w:szCs w:val="24"/>
+        </w:rPr>
+        <w:t xml:space="preserve"> égaux (ligne rouge entre les écritures ?). Pour chaque écriture, on donne </w:t>
+      </w:r>
+      <w:r>
+        <w:rPr>
+          <w:rFonts w:ascii="Century" w:hAnsi="Century"/>
+          <w:sz w:val="24"/>
+          <w:szCs w:val="24"/>
+        </w:rPr>
+        <w:t>l’</w:t>
+      </w:r>
+      <w:r>
+        <w:rPr>
+          <w:rFonts w:ascii="Century" w:hAnsi="Century"/>
+          <w:sz w:val="24"/>
+          <w:szCs w:val="24"/>
+        </w:rPr>
+        <w:t xml:space="preserve">accès à l’image de la facture avec la possibilité de l’ajout, </w:t>
+      </w:r>
+      <w:r>
+        <w:rPr>
+          <w:rFonts w:ascii="Century" w:hAnsi="Century"/>
+          <w:sz w:val="24"/>
+          <w:szCs w:val="24"/>
+        </w:rPr>
+        <w:t>modification et suppression</w:t>
+      </w:r>
+      <w:r>
+        <w:rPr>
+          <w:rFonts w:ascii="Century" w:hAnsi="Century"/>
+          <w:sz w:val="24"/>
+          <w:szCs w:val="24"/>
+        </w:rPr>
+        <w:t>.</w:t>
+      </w:r>
+    </w:p>
+    <w:p>
+      <w:pPr>
+        <w:rPr>
+          <w:rFonts w:ascii="Century" w:hAnsi="Century"/>
+          <w:sz w:val="24"/>
+          <w:szCs w:val="24"/>
+        </w:rPr>
+      </w:pPr>
+    </w:p>
+    <w:p>
+      <w:pPr>
+        <w:rPr>
+          <w:rFonts w:ascii="Century" w:hAnsi="Century"/>
+          <w:sz w:val="24"/>
+          <w:szCs w:val="24"/>
+        </w:rPr>
+      </w:pPr>
+      <w:r>
+        <w:rPr>
+          <w:rFonts w:ascii="Century" w:hAnsi="Century"/>
+          <w:sz w:val="24"/>
+          <w:szCs w:val="24"/>
+        </w:rPr>
+        <w:t>Sous menu Comptes :</w:t>
       </w:r>
     </w:p>
     <w:p>
@@ -1644,173 +1800,7 @@
           <w:sz w:val="24"/>
           <w:szCs w:val="24"/>
         </w:rPr>
-        <w:t>Caisse : Amène sur les écritures de la caisse avec le choix du mois et possibilité d’ajout, modification, suppression des écritures.</w:t>
-      </w:r>
-    </w:p>
-    <w:p>
-      <w:pPr>
-        <w:rPr>
-          <w:rFonts w:ascii="Century" w:hAnsi="Century"/>
-          <w:sz w:val="24"/>
-          <w:szCs w:val="24"/>
-        </w:rPr>
-      </w:pPr>
-      <w:r>
-        <w:rPr>
-          <w:rFonts w:ascii="Century" w:hAnsi="Century"/>
-          <w:sz w:val="24"/>
-          <w:szCs w:val="24"/>
-        </w:rPr>
-        <w:lastRenderedPageBreak/>
-        <w:t>Pour</w:t>
-      </w:r>
-      <w:r>
-        <w:rPr>
-          <w:rFonts w:ascii="Century" w:hAnsi="Century"/>
-          <w:sz w:val="24"/>
-          <w:szCs w:val="24"/>
-        </w:rPr>
-        <w:t xml:space="preserve"> chaque journal, possibilité de choisir l</w:t>
-      </w:r>
-      <w:r>
-        <w:rPr>
-          <w:rFonts w:ascii="Century" w:hAnsi="Century"/>
-          <w:sz w:val="24"/>
-          <w:szCs w:val="24"/>
-        </w:rPr>
-        <w:t xml:space="preserve">a date (de … à </w:t>
-      </w:r>
-      <w:bookmarkStart w:id="0" w:name="_GoBack"/>
-      <w:bookmarkEnd w:id="0"/>
-      <w:r>
-        <w:rPr>
-          <w:rFonts w:ascii="Century" w:hAnsi="Century"/>
-          <w:sz w:val="24"/>
-          <w:szCs w:val="24"/>
-        </w:rPr>
-        <w:t>…)</w:t>
-      </w:r>
-      <w:r>
-        <w:rPr>
-          <w:rFonts w:ascii="Century" w:hAnsi="Century"/>
-          <w:sz w:val="24"/>
-          <w:szCs w:val="24"/>
-        </w:rPr>
-        <w:t>. A chaque écriture comptab</w:t>
-      </w:r>
-      <w:r>
-        <w:rPr>
-          <w:rFonts w:ascii="Century" w:hAnsi="Century"/>
-          <w:sz w:val="24"/>
-          <w:szCs w:val="24"/>
-        </w:rPr>
-        <w:t>i</w:t>
-      </w:r>
-      <w:r>
-        <w:rPr>
-          <w:rFonts w:ascii="Century" w:hAnsi="Century"/>
-          <w:sz w:val="24"/>
-          <w:szCs w:val="24"/>
-        </w:rPr>
-        <w:t>l</w:t>
-      </w:r>
-      <w:r>
-        <w:rPr>
-          <w:rFonts w:ascii="Century" w:hAnsi="Century"/>
-          <w:sz w:val="24"/>
-          <w:szCs w:val="24"/>
-        </w:rPr>
-        <w:t>isée</w:t>
-      </w:r>
-      <w:r>
-        <w:rPr>
-          <w:rFonts w:ascii="Century" w:hAnsi="Century"/>
-          <w:sz w:val="24"/>
-          <w:szCs w:val="24"/>
-        </w:rPr>
-        <w:t>, on</w:t>
-      </w:r>
-      <w:r>
-        <w:rPr>
-          <w:rFonts w:ascii="Century" w:hAnsi="Century"/>
-          <w:sz w:val="24"/>
-          <w:szCs w:val="24"/>
-        </w:rPr>
-        <w:t xml:space="preserve"> effectue une vérification que le débit et crédit </w:t>
-      </w:r>
-      <w:r>
-        <w:rPr>
-          <w:rFonts w:ascii="Century" w:hAnsi="Century"/>
-          <w:sz w:val="24"/>
-          <w:szCs w:val="24"/>
-        </w:rPr>
-        <w:t>sont</w:t>
-      </w:r>
-      <w:r>
-        <w:rPr>
-          <w:rFonts w:ascii="Century" w:hAnsi="Century"/>
-          <w:sz w:val="24"/>
-          <w:szCs w:val="24"/>
-        </w:rPr>
-        <w:t xml:space="preserve"> égaux (ligne rouge entre les écritures ?). Pour chaque écriture, on donne </w:t>
-      </w:r>
-      <w:r>
-        <w:rPr>
-          <w:rFonts w:ascii="Century" w:hAnsi="Century"/>
-          <w:sz w:val="24"/>
-          <w:szCs w:val="24"/>
-        </w:rPr>
-        <w:t>l’</w:t>
-      </w:r>
-      <w:r>
-        <w:rPr>
-          <w:rFonts w:ascii="Century" w:hAnsi="Century"/>
-          <w:sz w:val="24"/>
-          <w:szCs w:val="24"/>
-        </w:rPr>
-        <w:t xml:space="preserve">accès à l’image de la facture avec la possibilité de l’ajout, </w:t>
-      </w:r>
-      <w:r>
-        <w:rPr>
-          <w:rFonts w:ascii="Century" w:hAnsi="Century"/>
-          <w:sz w:val="24"/>
-          <w:szCs w:val="24"/>
-        </w:rPr>
-        <w:t>modification et suppression</w:t>
-      </w:r>
-      <w:r>
-        <w:rPr>
-          <w:rFonts w:ascii="Century" w:hAnsi="Century"/>
-          <w:sz w:val="24"/>
-          <w:szCs w:val="24"/>
-        </w:rPr>
-        <w:t>.</w:t>
-      </w:r>
-    </w:p>
-    <w:p>
-      <w:pPr>
-        <w:rPr>
-          <w:rFonts w:ascii="Century" w:hAnsi="Century"/>
-          <w:sz w:val="24"/>
-          <w:szCs w:val="24"/>
-        </w:rPr>
-      </w:pPr>
-    </w:p>
-    <w:p>
-      <w:pPr>
-        <w:rPr>
-          <w:rFonts w:ascii="Century" w:hAnsi="Century"/>
-          <w:sz w:val="24"/>
-          <w:szCs w:val="24"/>
-        </w:rPr>
-      </w:pPr>
-      <w:r>
-        <w:rPr>
-          <w:rFonts w:ascii="Century" w:hAnsi="Century"/>
-          <w:sz w:val="24"/>
-          <w:szCs w:val="24"/>
-        </w:rPr>
-        <w:t>Sous menu Comptes :</w:t>
+        <w:t>Visualisation d’un compte avec choix du compte (exemple : ce qu’il se trouve dans le compte 401FourniseurLIDL)</w:t>
       </w:r>
     </w:p>
     <w:p>
@@ -1832,7 +1822,7 @@
           <w:sz w:val="24"/>
           <w:szCs w:val="24"/>
         </w:rPr>
-        <w:t>Visualisation d’un compte avec choix du compte (exemple : ce qu’il se trouve dans le compte 401FourniseurLIDL)</w:t>
+        <w:t>PCG ajuster pour association (plan comptable général)</w:t>
       </w:r>
     </w:p>
     <w:p>
@@ -1854,7 +1844,39 @@
           <w:sz w:val="24"/>
           <w:szCs w:val="24"/>
         </w:rPr>
-        <w:t>PCG ajuster pour association (plan comptable général)</w:t>
+        <w:t xml:space="preserve">Lettrage : on choisit le journal </w:t>
+      </w:r>
+      <w:r>
+        <w:rPr>
+          <w:rFonts w:ascii="Century" w:hAnsi="Century"/>
+          <w:sz w:val="24"/>
+          <w:szCs w:val="24"/>
+        </w:rPr>
+        <w:t>Charges</w:t>
+      </w:r>
+      <w:r>
+        <w:rPr>
+          <w:rFonts w:ascii="Century" w:hAnsi="Century"/>
+          <w:sz w:val="24"/>
+          <w:szCs w:val="24"/>
+        </w:rPr>
+        <w:t xml:space="preserve"> ou </w:t>
+      </w:r>
+      <w:r>
+        <w:rPr>
+          <w:rFonts w:ascii="Century" w:hAnsi="Century"/>
+          <w:sz w:val="24"/>
+          <w:szCs w:val="24"/>
+        </w:rPr>
+        <w:t>Recettes</w:t>
+      </w:r>
+      <w:r>
+        <w:rPr>
+          <w:rFonts w:ascii="Century" w:hAnsi="Century"/>
+          <w:sz w:val="24"/>
+          <w:szCs w:val="24"/>
+        </w:rPr>
+        <w:t xml:space="preserve"> d’un côté et Banque ou Caisse de l’autre pour effectuer le lettrage.</w:t>
       </w:r>
     </w:p>
     <w:p>
@@ -1876,39 +1898,33 @@
           <w:sz w:val="24"/>
           <w:szCs w:val="24"/>
         </w:rPr>
-        <w:t xml:space="preserve">Lettrage : on choisit le journal </w:t>
-      </w:r>
-      <w:r>
-        <w:rPr>
-          <w:rFonts w:ascii="Century" w:hAnsi="Century"/>
-          <w:sz w:val="24"/>
-          <w:szCs w:val="24"/>
-        </w:rPr>
-        <w:t>Charges</w:t>
-      </w:r>
-      <w:r>
-        <w:rPr>
-          <w:rFonts w:ascii="Century" w:hAnsi="Century"/>
-          <w:sz w:val="24"/>
-          <w:szCs w:val="24"/>
-        </w:rPr>
-        <w:t xml:space="preserve"> ou </w:t>
-      </w:r>
-      <w:r>
-        <w:rPr>
-          <w:rFonts w:ascii="Century" w:hAnsi="Century"/>
-          <w:sz w:val="24"/>
-          <w:szCs w:val="24"/>
-        </w:rPr>
-        <w:t>Recettes</w:t>
-      </w:r>
-      <w:r>
-        <w:rPr>
-          <w:rFonts w:ascii="Century" w:hAnsi="Century"/>
-          <w:sz w:val="24"/>
-          <w:szCs w:val="24"/>
-        </w:rPr>
-        <w:t xml:space="preserve"> d’un côté et Banque ou Caisse de l’autre pour effectuer le lettrage.</w:t>
+        <w:t>Lien vers le Crédit Mutuel</w:t>
+      </w:r>
+    </w:p>
+    <w:p>
+      <w:pPr>
+        <w:rPr>
+          <w:rFonts w:ascii="Century" w:hAnsi="Century"/>
+          <w:sz w:val="24"/>
+          <w:szCs w:val="24"/>
+        </w:rPr>
+      </w:pPr>
+    </w:p>
+    <w:p>
+      <w:pPr>
+        <w:rPr>
+          <w:rFonts w:ascii="Century" w:hAnsi="Century"/>
+          <w:sz w:val="24"/>
+          <w:szCs w:val="24"/>
+        </w:rPr>
+      </w:pPr>
+      <w:r>
+        <w:rPr>
+          <w:rFonts w:ascii="Century" w:hAnsi="Century"/>
+          <w:sz w:val="24"/>
+          <w:szCs w:val="24"/>
+        </w:rPr>
+        <w:t>Sous menu Budget :</w:t>
       </w:r>
     </w:p>
     <w:p>
@@ -1930,33 +1946,7 @@
           <w:sz w:val="24"/>
           <w:szCs w:val="24"/>
         </w:rPr>
-        <w:t>Lien vers le Crédit Mutuel</w:t>
-      </w:r>
-    </w:p>
-    <w:p>
-      <w:pPr>
-        <w:rPr>
-          <w:rFonts w:ascii="Century" w:hAnsi="Century"/>
-          <w:sz w:val="24"/>
-          <w:szCs w:val="24"/>
-        </w:rPr>
-      </w:pPr>
-    </w:p>
-    <w:p>
-      <w:pPr>
-        <w:rPr>
-          <w:rFonts w:ascii="Century" w:hAnsi="Century"/>
-          <w:sz w:val="24"/>
-          <w:szCs w:val="24"/>
-        </w:rPr>
-      </w:pPr>
-      <w:r>
-        <w:rPr>
-          <w:rFonts w:ascii="Century" w:hAnsi="Century"/>
-          <w:sz w:val="24"/>
-          <w:szCs w:val="24"/>
-        </w:rPr>
-        <w:t>Sous menu Budget :</w:t>
+        <w:t>Budget actuel : ce qu’il y a en caisse et en banque</w:t>
       </w:r>
     </w:p>
     <w:p>
@@ -1978,7 +1968,7 @@
           <w:sz w:val="24"/>
           <w:szCs w:val="24"/>
         </w:rPr>
-        <w:t>Budget actuel : ce qu’il y a en caisse et en banque</w:t>
+        <w:t>Budget prévisionnel : budget prévue pour l’exercice N+1 pour demande de subvention</w:t>
       </w:r>
     </w:p>
     <w:p>
@@ -2000,8 +1990,10 @@
           <w:sz w:val="24"/>
           <w:szCs w:val="24"/>
         </w:rPr>
-        <w:t>Budget prévisionnel : budget prévue pour l’exercice N+1 pour demande de subvention</w:t>
-      </w:r>
+        <w:t>Informations employés</w:t>
+      </w:r>
+      <w:bookmarkStart w:id="0" w:name="_GoBack"/>
+      <w:bookmarkEnd w:id="0"/>
     </w:p>
     <w:p>
       <w:pPr>
@@ -2034,15 +2026,15 @@
           <w:sz w:val="24"/>
           <w:szCs w:val="24"/>
         </w:rPr>
-        <w:t>Editions</w:t>
-      </w:r>
-      <w:r>
-        <w:rPr>
-          <w:rFonts w:ascii="Century" w:hAnsi="Century"/>
-          <w:sz w:val="24"/>
-          <w:szCs w:val="24"/>
-        </w:rPr>
-        <w:t> :</w:t>
+        <w:t>Impressions</w:t>
+      </w:r>
+      <w:r>
+        <w:rPr>
+          <w:rFonts w:ascii="Century" w:hAnsi="Century"/>
+          <w:sz w:val="24"/>
+          <w:szCs w:val="24"/>
+        </w:rPr>
+        <w:t>:</w:t>
       </w:r>
     </w:p>
     <w:p>
@@ -2102,7 +2094,15 @@
           <w:sz w:val="24"/>
           <w:szCs w:val="24"/>
         </w:rPr>
-        <w:t>Informations employés</w:t>
+        <w:t>L</w:t>
+      </w:r>
+      <w:r>
+        <w:rPr>
+          <w:rFonts w:ascii="Century" w:hAnsi="Century"/>
+          <w:sz w:val="24"/>
+          <w:szCs w:val="24"/>
+        </w:rPr>
+        <w:t xml:space="preserve">iste bénévoles </w:t>
       </w:r>
     </w:p>
     <w:p>
@@ -2132,7 +2132,7 @@
           <w:sz w:val="24"/>
           <w:szCs w:val="24"/>
         </w:rPr>
-        <w:t xml:space="preserve">iste bénévoles </w:t>
+        <w:t>iste enfants</w:t>
       </w:r>
     </w:p>
     <w:p>
@@ -2154,15 +2154,15 @@
           <w:sz w:val="24"/>
           <w:szCs w:val="24"/>
         </w:rPr>
-        <w:t>L</w:t>
-      </w:r>
-      <w:r>
-        <w:rPr>
-          <w:rFonts w:ascii="Century" w:hAnsi="Century"/>
-          <w:sz w:val="24"/>
-          <w:szCs w:val="24"/>
-        </w:rPr>
-        <w:t>iste enfants</w:t>
+        <w:t>B</w:t>
+      </w:r>
+      <w:r>
+        <w:rPr>
+          <w:rFonts w:ascii="Century" w:hAnsi="Century"/>
+          <w:sz w:val="24"/>
+          <w:szCs w:val="24"/>
+        </w:rPr>
+        <w:t>ilan</w:t>
       </w:r>
     </w:p>
     <w:p>
@@ -2184,36 +2184,6 @@
           <w:sz w:val="24"/>
           <w:szCs w:val="24"/>
         </w:rPr>
-        <w:t>B</w:t>
-      </w:r>
-      <w:r>
-        <w:rPr>
-          <w:rFonts w:ascii="Century" w:hAnsi="Century"/>
-          <w:sz w:val="24"/>
-          <w:szCs w:val="24"/>
-        </w:rPr>
-        <w:t>ilan</w:t>
-      </w:r>
-    </w:p>
-    <w:p>
-      <w:pPr>
-        <w:pStyle w:val="Paragraphedeliste"/>
-        <w:numPr>
-          <w:ilvl w:val="0"/>
-          <w:numId w:val="1"/>
-        </w:numPr>
-        <w:rPr>
-          <w:rFonts w:ascii="Century" w:hAnsi="Century"/>
-          <w:sz w:val="24"/>
-          <w:szCs w:val="24"/>
-        </w:rPr>
-      </w:pPr>
-      <w:r>
-        <w:rPr>
-          <w:rFonts w:ascii="Century" w:hAnsi="Century"/>
-          <w:sz w:val="24"/>
-          <w:szCs w:val="24"/>
-        </w:rPr>
         <w:t>F</w:t>
       </w:r>
       <w:r>
@@ -2223,6 +2193,14 @@
           <w:szCs w:val="24"/>
         </w:rPr>
         <w:t>actures (ticket de caisse)</w:t>
+      </w:r>
+      <w:r>
+        <w:rPr>
+          <w:rFonts w:ascii="Century" w:hAnsi="Century"/>
+          <w:sz w:val="24"/>
+          <w:szCs w:val="24"/>
+        </w:rPr>
+        <w:t xml:space="preserve"> </w:t>
       </w:r>
     </w:p>
     <w:p>

</xml_diff>

<commit_message>
Maj tableau bord + form + personne
</commit_message>
<xml_diff>
--- a/PROJET STAGE/Cahier des charges/Cahier des charges.docx
+++ b/PROJET STAGE/Cahier des charges/Cahier des charges.docx
@@ -1470,7 +1470,23 @@
           <w:sz w:val="24"/>
           <w:szCs w:val="24"/>
         </w:rPr>
-        <w:t>Liste des utilisateurs : amène vers la liste des fournisseurs avec ajout, modification, suppression. Gestion des droits (rôle 1 : ADMIN, rôle 2 : USER)</w:t>
+        <w:t>Liste des utilisateurs : amène vers la liste des fournisseurs avec ajout,</w:t>
+      </w:r>
+      <w:r>
+        <w:rPr>
+          <w:rFonts w:ascii="Century" w:hAnsi="Century"/>
+          <w:sz w:val="24"/>
+          <w:szCs w:val="24"/>
+        </w:rPr>
+        <w:t xml:space="preserve"> </w:t>
+      </w:r>
+      <w:r>
+        <w:rPr>
+          <w:rFonts w:ascii="Century" w:hAnsi="Century"/>
+          <w:sz w:val="24"/>
+          <w:szCs w:val="24"/>
+        </w:rPr>
+        <w:t>suppression. Gestion des droits (rôle 1 : ADMIN, rôle 2 : USER)</w:t>
       </w:r>
     </w:p>
     <w:p>
@@ -1639,88 +1655,96 @@
           <w:sz w:val="24"/>
           <w:szCs w:val="24"/>
         </w:rPr>
+        <w:t>Pour</w:t>
+      </w:r>
+      <w:r>
+        <w:rPr>
+          <w:rFonts w:ascii="Century" w:hAnsi="Century"/>
+          <w:sz w:val="24"/>
+          <w:szCs w:val="24"/>
+        </w:rPr>
+        <w:t xml:space="preserve"> chaque journal, possibilité de choisir l</w:t>
+      </w:r>
+      <w:r>
+        <w:rPr>
+          <w:rFonts w:ascii="Century" w:hAnsi="Century"/>
+          <w:sz w:val="24"/>
+          <w:szCs w:val="24"/>
+        </w:rPr>
+        <w:t>a date (de … à …)</w:t>
+      </w:r>
+      <w:r>
+        <w:rPr>
+          <w:rFonts w:ascii="Century" w:hAnsi="Century"/>
+          <w:sz w:val="24"/>
+          <w:szCs w:val="24"/>
+        </w:rPr>
+        <w:t>. A chaque écriture comptab</w:t>
+      </w:r>
+      <w:r>
+        <w:rPr>
+          <w:rFonts w:ascii="Century" w:hAnsi="Century"/>
+          <w:sz w:val="24"/>
+          <w:szCs w:val="24"/>
+        </w:rPr>
+        <w:t>i</w:t>
+      </w:r>
+      <w:r>
+        <w:rPr>
+          <w:rFonts w:ascii="Century" w:hAnsi="Century"/>
+          <w:sz w:val="24"/>
+          <w:szCs w:val="24"/>
+        </w:rPr>
+        <w:t>l</w:t>
+      </w:r>
+      <w:r>
+        <w:rPr>
+          <w:rFonts w:ascii="Century" w:hAnsi="Century"/>
+          <w:sz w:val="24"/>
+          <w:szCs w:val="24"/>
+        </w:rPr>
+        <w:t>isée</w:t>
+      </w:r>
+      <w:r>
+        <w:rPr>
+          <w:rFonts w:ascii="Century" w:hAnsi="Century"/>
+          <w:sz w:val="24"/>
+          <w:szCs w:val="24"/>
+        </w:rPr>
+        <w:t>, on</w:t>
+      </w:r>
+      <w:r>
+        <w:rPr>
+          <w:rFonts w:ascii="Century" w:hAnsi="Century"/>
+          <w:sz w:val="24"/>
+          <w:szCs w:val="24"/>
+        </w:rPr>
+        <w:t xml:space="preserve"> effectue une vérification que le débit et crédit </w:t>
+      </w:r>
+      <w:r>
+        <w:rPr>
+          <w:rFonts w:ascii="Century" w:hAnsi="Century"/>
+          <w:sz w:val="24"/>
+          <w:szCs w:val="24"/>
+        </w:rPr>
+        <w:t>sont</w:t>
+      </w:r>
+      <w:r>
+        <w:rPr>
+          <w:rFonts w:ascii="Century" w:hAnsi="Century"/>
+          <w:sz w:val="24"/>
+          <w:szCs w:val="24"/>
+        </w:rPr>
+        <w:t xml:space="preserve"> égaux (ligne </w:t>
+      </w:r>
+      <w:r>
+        <w:rPr>
+          <w:rFonts w:ascii="Century" w:hAnsi="Century"/>
+          <w:sz w:val="24"/>
+          <w:szCs w:val="24"/>
+        </w:rPr>
         <w:lastRenderedPageBreak/>
-        <w:t>Pour</w:t>
-      </w:r>
-      <w:r>
-        <w:rPr>
-          <w:rFonts w:ascii="Century" w:hAnsi="Century"/>
-          <w:sz w:val="24"/>
-          <w:szCs w:val="24"/>
-        </w:rPr>
-        <w:t xml:space="preserve"> chaque journal, possibilité de choisir l</w:t>
-      </w:r>
-      <w:r>
-        <w:rPr>
-          <w:rFonts w:ascii="Century" w:hAnsi="Century"/>
-          <w:sz w:val="24"/>
-          <w:szCs w:val="24"/>
-        </w:rPr>
-        <w:t>a date (de … à …)</w:t>
-      </w:r>
-      <w:r>
-        <w:rPr>
-          <w:rFonts w:ascii="Century" w:hAnsi="Century"/>
-          <w:sz w:val="24"/>
-          <w:szCs w:val="24"/>
-        </w:rPr>
-        <w:t>. A chaque écriture comptab</w:t>
-      </w:r>
-      <w:r>
-        <w:rPr>
-          <w:rFonts w:ascii="Century" w:hAnsi="Century"/>
-          <w:sz w:val="24"/>
-          <w:szCs w:val="24"/>
-        </w:rPr>
-        <w:t>i</w:t>
-      </w:r>
-      <w:r>
-        <w:rPr>
-          <w:rFonts w:ascii="Century" w:hAnsi="Century"/>
-          <w:sz w:val="24"/>
-          <w:szCs w:val="24"/>
-        </w:rPr>
-        <w:t>l</w:t>
-      </w:r>
-      <w:r>
-        <w:rPr>
-          <w:rFonts w:ascii="Century" w:hAnsi="Century"/>
-          <w:sz w:val="24"/>
-          <w:szCs w:val="24"/>
-        </w:rPr>
-        <w:t>isée</w:t>
-      </w:r>
-      <w:r>
-        <w:rPr>
-          <w:rFonts w:ascii="Century" w:hAnsi="Century"/>
-          <w:sz w:val="24"/>
-          <w:szCs w:val="24"/>
-        </w:rPr>
-        <w:t>, on</w:t>
-      </w:r>
-      <w:r>
-        <w:rPr>
-          <w:rFonts w:ascii="Century" w:hAnsi="Century"/>
-          <w:sz w:val="24"/>
-          <w:szCs w:val="24"/>
-        </w:rPr>
-        <w:t xml:space="preserve"> effectue une vérification que le débit et crédit </w:t>
-      </w:r>
-      <w:r>
-        <w:rPr>
-          <w:rFonts w:ascii="Century" w:hAnsi="Century"/>
-          <w:sz w:val="24"/>
-          <w:szCs w:val="24"/>
-        </w:rPr>
-        <w:t>sont</w:t>
-      </w:r>
-      <w:r>
-        <w:rPr>
-          <w:rFonts w:ascii="Century" w:hAnsi="Century"/>
-          <w:sz w:val="24"/>
-          <w:szCs w:val="24"/>
-        </w:rPr>
-        <w:t xml:space="preserve"> égaux (ligne rouge entre les écritures ?). Pour chaque écriture, on donne </w:t>
+        <w:t xml:space="preserve">rouge entre les écritures ?). Pour chaque écriture, on donne </w:t>
       </w:r>
       <w:r>
         <w:rPr>
@@ -1973,6 +1997,48 @@
     </w:p>
     <w:p>
       <w:pPr>
+        <w:rPr>
+          <w:rFonts w:ascii="Century" w:hAnsi="Century"/>
+          <w:sz w:val="24"/>
+          <w:szCs w:val="24"/>
+        </w:rPr>
+      </w:pPr>
+    </w:p>
+    <w:p>
+      <w:pPr>
+        <w:rPr>
+          <w:rFonts w:ascii="Century" w:hAnsi="Century"/>
+          <w:sz w:val="24"/>
+          <w:szCs w:val="24"/>
+        </w:rPr>
+      </w:pPr>
+      <w:r>
+        <w:rPr>
+          <w:rFonts w:ascii="Century" w:hAnsi="Century"/>
+          <w:sz w:val="24"/>
+          <w:szCs w:val="24"/>
+        </w:rPr>
+        <w:t xml:space="preserve">Sous menu </w:t>
+      </w:r>
+      <w:r>
+        <w:rPr>
+          <w:rFonts w:ascii="Century" w:hAnsi="Century"/>
+          <w:sz w:val="24"/>
+          <w:szCs w:val="24"/>
+        </w:rPr>
+        <w:t>Impressions</w:t>
+      </w:r>
+      <w:r>
+        <w:rPr>
+          <w:rFonts w:ascii="Century" w:hAnsi="Century"/>
+          <w:sz w:val="24"/>
+          <w:szCs w:val="24"/>
+        </w:rPr>
+        <w:t>:</w:t>
+      </w:r>
+    </w:p>
+    <w:p>
+      <w:pPr>
         <w:pStyle w:val="Paragraphedeliste"/>
         <w:numPr>
           <w:ilvl w:val="0"/>
@@ -1990,51 +2056,23 @@
           <w:sz w:val="24"/>
           <w:szCs w:val="24"/>
         </w:rPr>
-        <w:t>Informations employés</w:t>
-      </w:r>
-      <w:bookmarkStart w:id="0" w:name="_GoBack"/>
-      <w:bookmarkEnd w:id="0"/>
-    </w:p>
-    <w:p>
-      <w:pPr>
-        <w:rPr>
-          <w:rFonts w:ascii="Century" w:hAnsi="Century"/>
-          <w:sz w:val="24"/>
-          <w:szCs w:val="24"/>
-        </w:rPr>
-      </w:pPr>
-    </w:p>
-    <w:p>
-      <w:pPr>
-        <w:rPr>
-          <w:rFonts w:ascii="Century" w:hAnsi="Century"/>
-          <w:sz w:val="24"/>
-          <w:szCs w:val="24"/>
-        </w:rPr>
-      </w:pPr>
-      <w:r>
-        <w:rPr>
-          <w:rFonts w:ascii="Century" w:hAnsi="Century"/>
-          <w:sz w:val="24"/>
-          <w:szCs w:val="24"/>
-        </w:rPr>
-        <w:t xml:space="preserve">Sous menu </w:t>
-      </w:r>
-      <w:r>
-        <w:rPr>
-          <w:rFonts w:ascii="Century" w:hAnsi="Century"/>
-          <w:sz w:val="24"/>
-          <w:szCs w:val="24"/>
-        </w:rPr>
-        <w:t>Impressions</w:t>
-      </w:r>
-      <w:r>
-        <w:rPr>
-          <w:rFonts w:ascii="Century" w:hAnsi="Century"/>
-          <w:sz w:val="24"/>
-          <w:szCs w:val="24"/>
-        </w:rPr>
-        <w:t>:</w:t>
+        <w:t>J</w:t>
+      </w:r>
+      <w:r>
+        <w:rPr>
+          <w:rFonts w:ascii="Century" w:hAnsi="Century"/>
+          <w:sz w:val="24"/>
+          <w:szCs w:val="24"/>
+        </w:rPr>
+        <w:t xml:space="preserve">ournaux </w:t>
+      </w:r>
+      <w:r>
+        <w:rPr>
+          <w:rFonts w:ascii="Century" w:hAnsi="Century"/>
+          <w:sz w:val="24"/>
+          <w:szCs w:val="24"/>
+        </w:rPr>
+        <w:t>(choix de l’exercice comptable)</w:t>
       </w:r>
     </w:p>
     <w:p>
@@ -2056,23 +2094,15 @@
           <w:sz w:val="24"/>
           <w:szCs w:val="24"/>
         </w:rPr>
-        <w:t>J</w:t>
-      </w:r>
-      <w:r>
-        <w:rPr>
-          <w:rFonts w:ascii="Century" w:hAnsi="Century"/>
-          <w:sz w:val="24"/>
-          <w:szCs w:val="24"/>
-        </w:rPr>
-        <w:t xml:space="preserve">ournaux </w:t>
-      </w:r>
-      <w:r>
-        <w:rPr>
-          <w:rFonts w:ascii="Century" w:hAnsi="Century"/>
-          <w:sz w:val="24"/>
-          <w:szCs w:val="24"/>
-        </w:rPr>
-        <w:t>(choix de l’exercice comptable)</w:t>
+        <w:t>L</w:t>
+      </w:r>
+      <w:r>
+        <w:rPr>
+          <w:rFonts w:ascii="Century" w:hAnsi="Century"/>
+          <w:sz w:val="24"/>
+          <w:szCs w:val="24"/>
+        </w:rPr>
+        <w:t xml:space="preserve">iste bénévoles </w:t>
       </w:r>
     </w:p>
     <w:p>
@@ -2102,7 +2132,7 @@
           <w:sz w:val="24"/>
           <w:szCs w:val="24"/>
         </w:rPr>
-        <w:t xml:space="preserve">iste bénévoles </w:t>
+        <w:t>iste enfants</w:t>
       </w:r>
     </w:p>
     <w:p>
@@ -2124,15 +2154,15 @@
           <w:sz w:val="24"/>
           <w:szCs w:val="24"/>
         </w:rPr>
-        <w:t>L</w:t>
-      </w:r>
-      <w:r>
-        <w:rPr>
-          <w:rFonts w:ascii="Century" w:hAnsi="Century"/>
-          <w:sz w:val="24"/>
-          <w:szCs w:val="24"/>
-        </w:rPr>
-        <w:t>iste enfants</w:t>
+        <w:t>B</w:t>
+      </w:r>
+      <w:r>
+        <w:rPr>
+          <w:rFonts w:ascii="Century" w:hAnsi="Century"/>
+          <w:sz w:val="24"/>
+          <w:szCs w:val="24"/>
+        </w:rPr>
+        <w:t>ilan</w:t>
       </w:r>
     </w:p>
     <w:p>
@@ -2154,15 +2184,49 @@
           <w:sz w:val="24"/>
           <w:szCs w:val="24"/>
         </w:rPr>
-        <w:t>B</w:t>
-      </w:r>
-      <w:r>
-        <w:rPr>
-          <w:rFonts w:ascii="Century" w:hAnsi="Century"/>
-          <w:sz w:val="24"/>
-          <w:szCs w:val="24"/>
-        </w:rPr>
-        <w:t>ilan</w:t>
+        <w:t>F</w:t>
+      </w:r>
+      <w:r>
+        <w:rPr>
+          <w:rFonts w:ascii="Century" w:hAnsi="Century"/>
+          <w:sz w:val="24"/>
+          <w:szCs w:val="24"/>
+        </w:rPr>
+        <w:t>actures (ticket de caisse)</w:t>
+      </w:r>
+      <w:r>
+        <w:rPr>
+          <w:rFonts w:ascii="Century" w:hAnsi="Century"/>
+          <w:sz w:val="24"/>
+          <w:szCs w:val="24"/>
+        </w:rPr>
+        <w:t xml:space="preserve"> </w:t>
+      </w:r>
+    </w:p>
+    <w:p>
+      <w:pPr>
+        <w:rPr>
+          <w:rFonts w:ascii="Century" w:hAnsi="Century"/>
+          <w:sz w:val="24"/>
+          <w:szCs w:val="24"/>
+        </w:rPr>
+      </w:pPr>
+    </w:p>
+    <w:p>
+      <w:pPr>
+        <w:rPr>
+          <w:rFonts w:ascii="Century" w:hAnsi="Century"/>
+          <w:sz w:val="24"/>
+          <w:szCs w:val="24"/>
+        </w:rPr>
+      </w:pPr>
+      <w:r>
+        <w:rPr>
+          <w:rFonts w:ascii="Century" w:hAnsi="Century"/>
+          <w:sz w:val="24"/>
+          <w:szCs w:val="24"/>
+        </w:rPr>
+        <w:t>Sous menu Exporter:</w:t>
       </w:r>
     </w:p>
     <w:p>
@@ -2184,40 +2248,7 @@
           <w:sz w:val="24"/>
           <w:szCs w:val="24"/>
         </w:rPr>
-        <w:t>F</w:t>
-      </w:r>
-      <w:r>
-        <w:rPr>
-          <w:rFonts w:ascii="Century" w:hAnsi="Century"/>
-          <w:sz w:val="24"/>
-          <w:szCs w:val="24"/>
-        </w:rPr>
-        <w:t>actures (ticket de caisse)</w:t>
-      </w:r>
-      <w:r>
-        <w:rPr>
-          <w:rFonts w:ascii="Century" w:hAnsi="Century"/>
-          <w:sz w:val="24"/>
-          <w:szCs w:val="24"/>
-        </w:rPr>
-        <w:t xml:space="preserve"> </w:t>
-      </w:r>
-    </w:p>
-    <w:p>
-      <w:pPr>
-        <w:rPr>
-          <w:rFonts w:ascii="Century" w:hAnsi="Century"/>
-          <w:sz w:val="24"/>
-          <w:szCs w:val="24"/>
-        </w:rPr>
-      </w:pPr>
-      <w:r>
-        <w:rPr>
-          <w:rFonts w:ascii="Century" w:hAnsi="Century"/>
-          <w:sz w:val="24"/>
-          <w:szCs w:val="24"/>
-        </w:rPr>
-        <w:t>Sous menu Outils :</w:t>
+        <w:t>Journaux (choix de l’exercice comptable)</w:t>
       </w:r>
     </w:p>
     <w:p>
@@ -2239,7 +2270,7 @@
           <w:sz w:val="24"/>
           <w:szCs w:val="24"/>
         </w:rPr>
-        <w:t>Calculatrice</w:t>
+        <w:t xml:space="preserve">Liste bénévoles </w:t>
       </w:r>
     </w:p>
     <w:p>
@@ -2261,6 +2292,100 @@
           <w:sz w:val="24"/>
           <w:szCs w:val="24"/>
         </w:rPr>
+        <w:t>Liste enfants</w:t>
+      </w:r>
+    </w:p>
+    <w:p>
+      <w:pPr>
+        <w:pStyle w:val="Paragraphedeliste"/>
+        <w:numPr>
+          <w:ilvl w:val="0"/>
+          <w:numId w:val="1"/>
+        </w:numPr>
+        <w:rPr>
+          <w:rFonts w:ascii="Century" w:hAnsi="Century"/>
+          <w:sz w:val="24"/>
+          <w:szCs w:val="24"/>
+        </w:rPr>
+      </w:pPr>
+      <w:r>
+        <w:rPr>
+          <w:rFonts w:ascii="Century" w:hAnsi="Century"/>
+          <w:sz w:val="24"/>
+          <w:szCs w:val="24"/>
+        </w:rPr>
+        <w:t>Bilan</w:t>
+      </w:r>
+    </w:p>
+    <w:p>
+      <w:pPr>
+        <w:rPr>
+          <w:rFonts w:ascii="Century" w:hAnsi="Century"/>
+          <w:sz w:val="24"/>
+          <w:szCs w:val="24"/>
+        </w:rPr>
+      </w:pPr>
+      <w:bookmarkStart w:id="0" w:name="_GoBack"/>
+      <w:bookmarkEnd w:id="0"/>
+    </w:p>
+    <w:p>
+      <w:pPr>
+        <w:rPr>
+          <w:rFonts w:ascii="Century" w:hAnsi="Century"/>
+          <w:sz w:val="24"/>
+          <w:szCs w:val="24"/>
+        </w:rPr>
+      </w:pPr>
+      <w:r>
+        <w:rPr>
+          <w:rFonts w:ascii="Century" w:hAnsi="Century"/>
+          <w:sz w:val="24"/>
+          <w:szCs w:val="24"/>
+        </w:rPr>
+        <w:t>Sous menu Outils :</w:t>
+      </w:r>
+    </w:p>
+    <w:p>
+      <w:pPr>
+        <w:pStyle w:val="Paragraphedeliste"/>
+        <w:numPr>
+          <w:ilvl w:val="0"/>
+          <w:numId w:val="1"/>
+        </w:numPr>
+        <w:rPr>
+          <w:rFonts w:ascii="Century" w:hAnsi="Century"/>
+          <w:sz w:val="24"/>
+          <w:szCs w:val="24"/>
+        </w:rPr>
+      </w:pPr>
+      <w:r>
+        <w:rPr>
+          <w:rFonts w:ascii="Century" w:hAnsi="Century"/>
+          <w:sz w:val="24"/>
+          <w:szCs w:val="24"/>
+        </w:rPr>
+        <w:t>Calculatrice</w:t>
+      </w:r>
+    </w:p>
+    <w:p>
+      <w:pPr>
+        <w:pStyle w:val="Paragraphedeliste"/>
+        <w:numPr>
+          <w:ilvl w:val="0"/>
+          <w:numId w:val="1"/>
+        </w:numPr>
+        <w:rPr>
+          <w:rFonts w:ascii="Century" w:hAnsi="Century"/>
+          <w:sz w:val="24"/>
+          <w:szCs w:val="24"/>
+        </w:rPr>
+      </w:pPr>
+      <w:r>
+        <w:rPr>
+          <w:rFonts w:ascii="Century" w:hAnsi="Century"/>
+          <w:sz w:val="24"/>
+          <w:szCs w:val="24"/>
+        </w:rPr>
         <w:t>Documents/Projets</w:t>
       </w:r>
     </w:p>
@@ -2278,6 +2403,7 @@
           <w:sz w:val="24"/>
           <w:szCs w:val="24"/>
         </w:rPr>
+        <w:lastRenderedPageBreak/>
         <w:t>Chaque ligne d’écriture se présentera sous cette forme :</w:t>
       </w:r>
     </w:p>
@@ -2337,7 +2463,6 @@
           <w:sz w:val="24"/>
           <w:szCs w:val="24"/>
         </w:rPr>
-        <w:lastRenderedPageBreak/>
         <w:t>Table</w:t>
       </w:r>
       <w:r>

</xml_diff>